<commit_message>
Zpracovana 2. otazka - koupe mleka a chleba
</commit_message>
<xml_diff>
--- a/Pruvodni_listina.docx
+++ b/Pruvodni_listina.docx
@@ -24,63 +24,65 @@
     </w:p>
     <w:p>
       <w:pPr>
-        <w:numPr>
-          <w:ilvl w:val="0"/>
-          <w:numId w:val="2"/>
-        </w:numPr>
-        <w:tabs>
-          <w:tab w:val="clear" w:pos="720"/>
-          <w:tab w:val="num" w:pos="426"/>
-        </w:tabs>
-        <w:ind w:left="426"/>
+        <w:pStyle w:val="Nadpis1"/>
+      </w:pPr>
+      <w:r>
+        <w:t>Rostou v průběhu let mzdy ve všech odvětvích, nebo v některých klesají?</w:t>
+      </w:r>
+    </w:p>
+    <w:p>
+      <w:r>
+        <w:t>Ano, v průběhu let mzdy v některých odvětvích klesaly.</w:t>
+      </w:r>
+    </w:p>
+    <w:p>
+      <w:pPr>
         <w:rPr>
-          <w:u w:val="single"/>
+          <w:b/>
+          <w:bCs/>
         </w:rPr>
       </w:pPr>
       <w:r>
+        <w:t>Záznamy obsahují údaje o mzdách mezi lety 2000 a 2021 (21 období). Jsou rozděleny podle různých odvětví (20 odvětví). Celkem se tedy jedná o 420 záznamů, z nichž byl u 31 zaznamenán meziroční pokles mezd.</w:t>
+      </w:r>
+    </w:p>
+    <w:p>
+      <w:pPr>
+        <w:pStyle w:val="Nadpis2"/>
+      </w:pPr>
+      <w:r>
+        <w:t>Detaily:</w:t>
+      </w:r>
+    </w:p>
+    <w:p>
+      <w:r>
+        <w:t xml:space="preserve">Nejvíce období zaznamenalo pokles v období </w:t>
+      </w:r>
+      <w:proofErr w:type="gramStart"/>
+      <w:r>
+        <w:t>2012 – 2013</w:t>
+      </w:r>
+      <w:proofErr w:type="gramEnd"/>
+      <w:r>
+        <w:t xml:space="preserve"> (12 odvětví). Patrně do způsobila finanční krize v předchozích letech.</w:t>
+      </w:r>
+    </w:p>
+    <w:p>
+      <w:r>
+        <w:t xml:space="preserve">Největší pokles byl zaznamenán ve stejném období v oboru </w:t>
+      </w:r>
+      <w:r>
+        <w:t>Peněžnictví a pojišťovnictví</w:t>
+      </w:r>
+      <w:r>
+        <w:t xml:space="preserve"> – meziroční pokles 8,91%</w:t>
+      </w:r>
+    </w:p>
+    <w:p>
+      <w:r>
         <w:rPr>
-          <w:u w:val="single"/>
+          <w:noProof/>
         </w:rPr>
-        <w:t>Rostou v průběhu let mzdy ve všech odvětvích, nebo v některých klesají?</w:t>
-      </w:r>
-    </w:p>
-    <w:p>
-      <w:r>
-        <w:t xml:space="preserve">Záznamy obsahují údaje o mzdách mezi lety 2000 a 2021 (21 období). Jsou rozděleny podle různých odvětví (20 odvětví). Celkem se tedy jedná o 420 záznamů, z nichž </w:t>
-      </w:r>
-      <w:r>
-        <w:t xml:space="preserve">byl </w:t>
-      </w:r>
-      <w:r>
-        <w:t>u 31 zaznamenán meziroční pokles mezd.</w:t>
-      </w:r>
-    </w:p>
-    <w:p>
-      <w:r>
-        <w:t xml:space="preserve">Nejvíce období zaznamenalo pokles v období </w:t>
-      </w:r>
-      <w:proofErr w:type="gramStart"/>
-      <w:r>
-        <w:t>2012 – 2013</w:t>
-      </w:r>
-      <w:proofErr w:type="gramEnd"/>
-      <w:r>
-        <w:t xml:space="preserve"> (12 odvětví). Patrně do způsobila finanční krize v předchozích letech.</w:t>
-      </w:r>
-    </w:p>
-    <w:p>
-      <w:r>
-        <w:t xml:space="preserve">Největší pokles byl zaznamenán ve stejném období v oboru </w:t>
-      </w:r>
-      <w:r>
-        <w:t>Peněžnictví a pojišťovnictví</w:t>
-      </w:r>
-      <w:r>
-        <w:t xml:space="preserve"> – meziroční pokles 8,91%</w:t>
-      </w:r>
-    </w:p>
-    <w:p>
-      <w:r>
         <w:drawing>
           <wp:inline distT="0" distB="0" distL="0" distR="0" wp14:anchorId="4D858ED3" wp14:editId="17C5177C">
             <wp:extent cx="2038635" cy="1933845"/>
@@ -118,6 +120,297 @@
         </w:drawing>
       </w:r>
     </w:p>
+    <w:p>
+      <w:pPr>
+        <w:pStyle w:val="Nadpis2"/>
+      </w:pPr>
+      <w:r>
+        <w:t>Postup získání dat:</w:t>
+      </w:r>
+    </w:p>
+    <w:p>
+      <w:r>
+        <w:t>Vytvoření tabulky mezd zobrazující v jednom řádku mzdy pro každý rok včetně roku následujícího (pomocí LEAD).</w:t>
+      </w:r>
+    </w:p>
+    <w:p>
+      <w:r>
+        <w:t>K tabulce jsem pomocí JOIN připojil názvy jednotlivých odvětví.</w:t>
+      </w:r>
+    </w:p>
+    <w:p>
+      <w:r>
+        <w:t>Vytvořil dva nové sloupce:</w:t>
+      </w:r>
+    </w:p>
+    <w:p>
+      <w:pPr>
+        <w:pStyle w:val="Odstavecseseznamem"/>
+        <w:numPr>
+          <w:ilvl w:val="0"/>
+          <w:numId w:val="3"/>
+        </w:numPr>
+      </w:pPr>
+      <w:proofErr w:type="spellStart"/>
+      <w:r>
+        <w:t>payroll_difference</w:t>
+      </w:r>
+      <w:proofErr w:type="spellEnd"/>
+      <w:r>
+        <w:t>: rozdíl mezi mzdami.</w:t>
+      </w:r>
+    </w:p>
+    <w:p>
+      <w:pPr>
+        <w:pStyle w:val="Odstavecseseznamem"/>
+        <w:numPr>
+          <w:ilvl w:val="0"/>
+          <w:numId w:val="3"/>
+        </w:numPr>
+      </w:pPr>
+      <w:proofErr w:type="spellStart"/>
+      <w:r>
+        <w:t>difference_percent</w:t>
+      </w:r>
+      <w:proofErr w:type="spellEnd"/>
+      <w:r>
+        <w:t>: procentuální změna mzdy</w:t>
+      </w:r>
+    </w:p>
+    <w:p>
+      <w:r>
+        <w:t>Pro výslednou tabulku jsem vyfiltroval pouze záporné hodnoty (poklesy mezd).</w:t>
+      </w:r>
+    </w:p>
+    <w:p/>
+    <w:p>
+      <w:pPr>
+        <w:rPr>
+          <w:b/>
+          <w:bCs/>
+          <w:u w:val="single"/>
+        </w:rPr>
+      </w:pPr>
+      <w:r>
+        <w:br w:type="page"/>
+      </w:r>
+    </w:p>
+    <w:p>
+      <w:pPr>
+        <w:pStyle w:val="Nadpis1"/>
+        <w:rPr>
+          <w:rStyle w:val="Nadpis1Char"/>
+          <w:b/>
+          <w:bCs/>
+        </w:rPr>
+      </w:pPr>
+      <w:r>
+        <w:lastRenderedPageBreak/>
+        <w:t>Kolik je možné si koupit litrů mléka a kilogramů chleba za první a poslední srovnatelné</w:t>
+      </w:r>
+      <w:r>
+        <w:rPr>
+          <w:rStyle w:val="Nadpis1Char"/>
+          <w:b/>
+          <w:bCs/>
+        </w:rPr>
+        <w:t xml:space="preserve"> </w:t>
+      </w:r>
+      <w:r>
+        <w:rPr>
+          <w:rStyle w:val="Nadpis1Char"/>
+          <w:b/>
+          <w:bCs/>
+        </w:rPr>
+        <w:t>období v</w:t>
+      </w:r>
+      <w:r>
+        <w:t xml:space="preserve"> </w:t>
+      </w:r>
+      <w:r>
+        <w:rPr>
+          <w:rStyle w:val="Nadpis1Char"/>
+          <w:b/>
+          <w:bCs/>
+        </w:rPr>
+        <w:t>dostupných datech cen a mezd?</w:t>
+      </w:r>
+    </w:p>
+    <w:p>
+      <w:r>
+        <w:t>První srovnatelné období je rok 2006, poslední rok 2018.</w:t>
+      </w:r>
+    </w:p>
+    <w:p>
+      <w:r>
+        <w:t xml:space="preserve">V roce 2006 bylo možné za průměrnou mzdu koupit 1282 </w:t>
+      </w:r>
+      <w:r>
+        <w:t xml:space="preserve">kilogramů chleba, v roce 2018 </w:t>
+      </w:r>
+      <w:r>
+        <w:t>1340</w:t>
+      </w:r>
+      <w:r>
+        <w:t> </w:t>
+      </w:r>
+      <w:r>
+        <w:t>kilogramů</w:t>
+      </w:r>
+      <w:r>
+        <w:t>.</w:t>
+      </w:r>
+    </w:p>
+    <w:p>
+      <w:r>
+        <w:t>Za průměrnou mzdu bylo možné v roce 2006 kopit 1431 litrů mléka. V roce 2018 už 1636 litrů.</w:t>
+      </w:r>
+    </w:p>
+    <w:p>
+      <w:r>
+        <w:drawing>
+          <wp:inline distT="0" distB="0" distL="0" distR="0" wp14:anchorId="0B1FAFD3" wp14:editId="3EDE1AFF">
+            <wp:extent cx="5458587" cy="1057423"/>
+            <wp:effectExtent l="0" t="0" r="0" b="9525"/>
+            <wp:docPr id="1592781921" name="Obrázek 1" descr="Obsah obrázku text, snímek obrazovky, Písmo, číslo&#10;&#10;Popis byl vytvořen automaticky"/>
+            <wp:cNvGraphicFramePr>
+              <a:graphicFrameLocks xmlns:a="http://schemas.openxmlformats.org/drawingml/2006/main" noChangeAspect="1"/>
+            </wp:cNvGraphicFramePr>
+            <a:graphic xmlns:a="http://schemas.openxmlformats.org/drawingml/2006/main">
+              <a:graphicData uri="http://schemas.openxmlformats.org/drawingml/2006/picture">
+                <pic:pic xmlns:pic="http://schemas.openxmlformats.org/drawingml/2006/picture">
+                  <pic:nvPicPr>
+                    <pic:cNvPr id="1592781921" name="Obrázek 1" descr="Obsah obrázku text, snímek obrazovky, Písmo, číslo&#10;&#10;Popis byl vytvořen automaticky"/>
+                    <pic:cNvPicPr/>
+                  </pic:nvPicPr>
+                  <pic:blipFill>
+                    <a:blip r:embed="rId6"/>
+                    <a:stretch>
+                      <a:fillRect/>
+                    </a:stretch>
+                  </pic:blipFill>
+                  <pic:spPr>
+                    <a:xfrm>
+                      <a:off x="0" y="0"/>
+                      <a:ext cx="5458587" cy="1057423"/>
+                    </a:xfrm>
+                    <a:prstGeom prst="rect">
+                      <a:avLst/>
+                    </a:prstGeom>
+                  </pic:spPr>
+                </pic:pic>
+              </a:graphicData>
+            </a:graphic>
+          </wp:inline>
+        </w:drawing>
+      </w:r>
+    </w:p>
+    <w:p>
+      <w:pPr>
+        <w:pStyle w:val="Nadpis2"/>
+      </w:pPr>
+      <w:r>
+        <w:t>Postup získání dat:</w:t>
+      </w:r>
+    </w:p>
+    <w:p>
+      <w:r>
+        <w:t xml:space="preserve">Využitím </w:t>
+      </w:r>
+      <w:proofErr w:type="spellStart"/>
+      <w:r>
+        <w:t>Common</w:t>
+      </w:r>
+      <w:proofErr w:type="spellEnd"/>
+      <w:r>
+        <w:t xml:space="preserve"> Table </w:t>
+      </w:r>
+      <w:proofErr w:type="spellStart"/>
+      <w:r>
+        <w:t>Expression</w:t>
+      </w:r>
+      <w:proofErr w:type="spellEnd"/>
+      <w:r>
+        <w:t xml:space="preserve"> jsem si vytvořil pomocnou tabulku obsahující </w:t>
+      </w:r>
+      <w:r>
+        <w:t>ceny chleba a mléka v jednotlivých letech.</w:t>
+      </w:r>
+    </w:p>
+    <w:p>
+      <w:r>
+        <w:t xml:space="preserve">Následně jsem pomocí </w:t>
+      </w:r>
+      <w:proofErr w:type="spellStart"/>
+      <w:r>
+        <w:t>Window</w:t>
+      </w:r>
+      <w:proofErr w:type="spellEnd"/>
+      <w:r>
+        <w:t xml:space="preserve"> </w:t>
+      </w:r>
+      <w:proofErr w:type="spellStart"/>
+      <w:r>
+        <w:t>Functions</w:t>
+      </w:r>
+      <w:proofErr w:type="spellEnd"/>
+      <w:r>
+        <w:t xml:space="preserve"> MIN a MAX z této pomocné tabulky vybral jen hodnoty pro první a poslední srovnatelné období</w:t>
+      </w:r>
+      <w:r>
+        <w:t xml:space="preserve"> a připojil názvy zboží</w:t>
+      </w:r>
+      <w:r>
+        <w:t xml:space="preserve"> (mléko, chleba)</w:t>
+      </w:r>
+      <w:r>
+        <w:t>.</w:t>
+      </w:r>
+    </w:p>
+    <w:p>
+      <w:r>
+        <w:t>Pomocí JOIN jsem k těmto obdobím připojil výši průměrné mzdy.</w:t>
+      </w:r>
+    </w:p>
+    <w:p>
+      <w:r>
+        <w:t>Ve finální tabulce jsem mimo zobrazení nezbytných hodnot doplnil hodnotu podílu průměrné mzdy a ceny zboží zaokrouhlenou dolů</w:t>
+      </w:r>
+      <w:r>
+        <w:t xml:space="preserve"> na celé číslo</w:t>
+      </w:r>
+      <w:r>
+        <w:t>.</w:t>
+      </w:r>
+    </w:p>
+    <w:p>
+      <w:pPr>
+        <w:pStyle w:val="Nadpis1"/>
+      </w:pPr>
+      <w:r>
+        <w:t xml:space="preserve">Která kategorie potravin zdražuje nejpomaleji (je u ní nejnižší </w:t>
+      </w:r>
+      <w:proofErr w:type="spellStart"/>
+      <w:r>
+        <w:t>percentuální</w:t>
+      </w:r>
+      <w:proofErr w:type="spellEnd"/>
+      <w:r>
+        <w:t xml:space="preserve"> meziroční nárůst)?</w:t>
+      </w:r>
+    </w:p>
+    <w:p/>
+    <w:p/>
+    <w:p/>
+    <w:p>
+      <w:r>
+        <w:t xml:space="preserve"> </w:t>
+      </w:r>
+    </w:p>
+    <w:p/>
+    <w:p/>
+    <w:p/>
+    <w:p/>
     <w:p/>
     <w:sectPr>
       <w:pgSz w:w="11906" w:h="16838"/>
@@ -132,9 +425,295 @@
 <file path=word/numbering.xml><?xml version="1.0" encoding="utf-8"?>
 <w:numbering xmlns:wpc="http://schemas.microsoft.com/office/word/2010/wordprocessingCanvas" xmlns:cx="http://schemas.microsoft.com/office/drawing/2014/chartex" xmlns:cx1="http://schemas.microsoft.com/office/drawing/2015/9/8/chartex" xmlns:cx2="http://schemas.microsoft.com/office/drawing/2015/10/21/chartex" xmlns:cx3="http://schemas.microsoft.com/office/drawing/2016/5/9/chartex" xmlns:cx4="http://schemas.microsoft.com/office/drawing/2016/5/10/chartex" xmlns:cx5="http://schemas.microsoft.com/office/drawing/2016/5/11/chartex" xmlns:cx6="http://schemas.microsoft.com/office/drawing/2016/5/12/chartex" xmlns:cx7="http://schemas.microsoft.com/office/drawing/2016/5/13/chartex" xmlns:cx8="http://schemas.microsoft.com/office/drawing/2016/5/14/chartex" xmlns:mc="http://schemas.openxmlformats.org/markup-compatibility/2006" xmlns:aink="http://schemas.microsoft.com/office/drawing/2016/ink" xmlns:am3d="http://schemas.microsoft.com/office/drawing/2017/model3d" xmlns:o="urn:schemas-microsoft-com:office:office" xmlns:oel="http://schemas.microsoft.com/office/2019/extlst" xmlns:r="http://schemas.openxmlformats.org/officeDocument/2006/relationships" xmlns:m="http://schemas.openxmlformats.org/officeDocument/2006/math" xmlns:v="urn:schemas-microsoft-com:vml" xmlns:wp14="http://schemas.microsoft.com/office/word/2010/wordprocessingDrawing" xmlns:wp="http://schemas.openxmlformats.org/drawingml/2006/wordprocessingDrawing" xmlns:w10="urn:schemas-microsoft-com:office:word" xmlns:w="http://schemas.openxmlformats.org/wordprocessingml/2006/main" xmlns:w14="http://schemas.microsoft.com/office/word/2010/wordml" xmlns:w15="http://schemas.microsoft.com/office/word/2012/wordml" xmlns:w16cex="http://schemas.microsoft.com/office/word/2018/wordml/cex" xmlns:w16cid="http://schemas.microsoft.com/office/word/2016/wordml/cid" xmlns:w16="http://schemas.microsoft.com/office/word/2018/wordml" xmlns:w16du="http://schemas.microsoft.com/office/word/2023/wordml/word16du" xmlns:w16sdtdh="http://schemas.microsoft.com/office/word/2020/wordml/sdtdatahash" xmlns:w16se="http://schemas.microsoft.com/office/word/2015/wordml/symex" xmlns:wpg="http://schemas.microsoft.com/office/word/2010/wordprocessingGroup" xmlns:wpi="http://schemas.microsoft.com/office/word/2010/wordprocessingInk" xmlns:wne="http://schemas.microsoft.com/office/word/2006/wordml" xmlns:wps="http://schemas.microsoft.com/office/word/2010/wordprocessingShape" mc:Ignorable="w14 w15 w16se w16cid w16 w16cex w16sdtdh w16du wp14">
   <w:abstractNum w:abstractNumId="0" w15:restartNumberingAfterBreak="0">
+    <w:nsid w:val="096F2204"/>
+    <w:multiLevelType w:val="hybridMultilevel"/>
+    <w:tmpl w:val="99BE97E8"/>
+    <w:lvl w:ilvl="0" w:tplc="0D44356E">
+      <w:start w:val="1"/>
+      <w:numFmt w:val="decimal"/>
+      <w:pStyle w:val="Nadpis1"/>
+      <w:lvlText w:val="%1."/>
+      <w:lvlJc w:val="left"/>
+      <w:pPr>
+        <w:ind w:left="786" w:hanging="360"/>
+      </w:pPr>
+    </w:lvl>
+    <w:lvl w:ilvl="1" w:tplc="04050019" w:tentative="1">
+      <w:start w:val="1"/>
+      <w:numFmt w:val="lowerLetter"/>
+      <w:lvlText w:val="%2."/>
+      <w:lvlJc w:val="left"/>
+      <w:pPr>
+        <w:ind w:left="1506" w:hanging="360"/>
+      </w:pPr>
+    </w:lvl>
+    <w:lvl w:ilvl="2" w:tplc="0405001B" w:tentative="1">
+      <w:start w:val="1"/>
+      <w:numFmt w:val="lowerRoman"/>
+      <w:lvlText w:val="%3."/>
+      <w:lvlJc w:val="right"/>
+      <w:pPr>
+        <w:ind w:left="2226" w:hanging="180"/>
+      </w:pPr>
+    </w:lvl>
+    <w:lvl w:ilvl="3" w:tplc="0405000F" w:tentative="1">
+      <w:start w:val="1"/>
+      <w:numFmt w:val="decimal"/>
+      <w:lvlText w:val="%4."/>
+      <w:lvlJc w:val="left"/>
+      <w:pPr>
+        <w:ind w:left="2946" w:hanging="360"/>
+      </w:pPr>
+    </w:lvl>
+    <w:lvl w:ilvl="4" w:tplc="04050019" w:tentative="1">
+      <w:start w:val="1"/>
+      <w:numFmt w:val="lowerLetter"/>
+      <w:lvlText w:val="%5."/>
+      <w:lvlJc w:val="left"/>
+      <w:pPr>
+        <w:ind w:left="3666" w:hanging="360"/>
+      </w:pPr>
+    </w:lvl>
+    <w:lvl w:ilvl="5" w:tplc="0405001B" w:tentative="1">
+      <w:start w:val="1"/>
+      <w:numFmt w:val="lowerRoman"/>
+      <w:lvlText w:val="%6."/>
+      <w:lvlJc w:val="right"/>
+      <w:pPr>
+        <w:ind w:left="4386" w:hanging="180"/>
+      </w:pPr>
+    </w:lvl>
+    <w:lvl w:ilvl="6" w:tplc="0405000F" w:tentative="1">
+      <w:start w:val="1"/>
+      <w:numFmt w:val="decimal"/>
+      <w:lvlText w:val="%7."/>
+      <w:lvlJc w:val="left"/>
+      <w:pPr>
+        <w:ind w:left="5106" w:hanging="360"/>
+      </w:pPr>
+    </w:lvl>
+    <w:lvl w:ilvl="7" w:tplc="04050019" w:tentative="1">
+      <w:start w:val="1"/>
+      <w:numFmt w:val="lowerLetter"/>
+      <w:lvlText w:val="%8."/>
+      <w:lvlJc w:val="left"/>
+      <w:pPr>
+        <w:ind w:left="5826" w:hanging="360"/>
+      </w:pPr>
+    </w:lvl>
+    <w:lvl w:ilvl="8" w:tplc="0405001B" w:tentative="1">
+      <w:start w:val="1"/>
+      <w:numFmt w:val="lowerRoman"/>
+      <w:lvlText w:val="%9."/>
+      <w:lvlJc w:val="right"/>
+      <w:pPr>
+        <w:ind w:left="6546" w:hanging="180"/>
+      </w:pPr>
+    </w:lvl>
+  </w:abstractNum>
+  <w:abstractNum w:abstractNumId="1" w15:restartNumberingAfterBreak="0">
+    <w:nsid w:val="19047736"/>
+    <w:multiLevelType w:val="hybridMultilevel"/>
+    <w:tmpl w:val="3DE00904"/>
+    <w:lvl w:ilvl="0" w:tplc="0405000F">
+      <w:start w:val="1"/>
+      <w:numFmt w:val="decimal"/>
+      <w:lvlText w:val="%1."/>
+      <w:lvlJc w:val="left"/>
+      <w:pPr>
+        <w:ind w:left="720" w:hanging="360"/>
+      </w:pPr>
+    </w:lvl>
+    <w:lvl w:ilvl="1" w:tplc="04050019" w:tentative="1">
+      <w:start w:val="1"/>
+      <w:numFmt w:val="lowerLetter"/>
+      <w:lvlText w:val="%2."/>
+      <w:lvlJc w:val="left"/>
+      <w:pPr>
+        <w:ind w:left="1440" w:hanging="360"/>
+      </w:pPr>
+    </w:lvl>
+    <w:lvl w:ilvl="2" w:tplc="0405001B" w:tentative="1">
+      <w:start w:val="1"/>
+      <w:numFmt w:val="lowerRoman"/>
+      <w:lvlText w:val="%3."/>
+      <w:lvlJc w:val="right"/>
+      <w:pPr>
+        <w:ind w:left="2160" w:hanging="180"/>
+      </w:pPr>
+    </w:lvl>
+    <w:lvl w:ilvl="3" w:tplc="0405000F" w:tentative="1">
+      <w:start w:val="1"/>
+      <w:numFmt w:val="decimal"/>
+      <w:lvlText w:val="%4."/>
+      <w:lvlJc w:val="left"/>
+      <w:pPr>
+        <w:ind w:left="2880" w:hanging="360"/>
+      </w:pPr>
+    </w:lvl>
+    <w:lvl w:ilvl="4" w:tplc="04050019" w:tentative="1">
+      <w:start w:val="1"/>
+      <w:numFmt w:val="lowerLetter"/>
+      <w:lvlText w:val="%5."/>
+      <w:lvlJc w:val="left"/>
+      <w:pPr>
+        <w:ind w:left="3600" w:hanging="360"/>
+      </w:pPr>
+    </w:lvl>
+    <w:lvl w:ilvl="5" w:tplc="0405001B" w:tentative="1">
+      <w:start w:val="1"/>
+      <w:numFmt w:val="lowerRoman"/>
+      <w:lvlText w:val="%6."/>
+      <w:lvlJc w:val="right"/>
+      <w:pPr>
+        <w:ind w:left="4320" w:hanging="180"/>
+      </w:pPr>
+    </w:lvl>
+    <w:lvl w:ilvl="6" w:tplc="0405000F" w:tentative="1">
+      <w:start w:val="1"/>
+      <w:numFmt w:val="decimal"/>
+      <w:lvlText w:val="%7."/>
+      <w:lvlJc w:val="left"/>
+      <w:pPr>
+        <w:ind w:left="5040" w:hanging="360"/>
+      </w:pPr>
+    </w:lvl>
+    <w:lvl w:ilvl="7" w:tplc="04050019" w:tentative="1">
+      <w:start w:val="1"/>
+      <w:numFmt w:val="lowerLetter"/>
+      <w:lvlText w:val="%8."/>
+      <w:lvlJc w:val="left"/>
+      <w:pPr>
+        <w:ind w:left="5760" w:hanging="360"/>
+      </w:pPr>
+    </w:lvl>
+    <w:lvl w:ilvl="8" w:tplc="0405001B" w:tentative="1">
+      <w:start w:val="1"/>
+      <w:numFmt w:val="lowerRoman"/>
+      <w:lvlText w:val="%9."/>
+      <w:lvlJc w:val="right"/>
+      <w:pPr>
+        <w:ind w:left="6480" w:hanging="180"/>
+      </w:pPr>
+    </w:lvl>
+  </w:abstractNum>
+  <w:abstractNum w:abstractNumId="2" w15:restartNumberingAfterBreak="0">
+    <w:nsid w:val="28BE30AA"/>
+    <w:multiLevelType w:val="multilevel"/>
+    <w:tmpl w:val="6964BFEA"/>
+    <w:lvl w:ilvl="0">
+      <w:start w:val="1"/>
+      <w:numFmt w:val="decimal"/>
+      <w:lvlText w:val="%1."/>
+      <w:lvlJc w:val="left"/>
+      <w:pPr>
+        <w:tabs>
+          <w:tab w:val="num" w:pos="720"/>
+        </w:tabs>
+        <w:ind w:left="720" w:hanging="360"/>
+      </w:pPr>
+    </w:lvl>
+    <w:lvl w:ilvl="1" w:tentative="1">
+      <w:start w:val="1"/>
+      <w:numFmt w:val="decimal"/>
+      <w:lvlText w:val="%2."/>
+      <w:lvlJc w:val="left"/>
+      <w:pPr>
+        <w:tabs>
+          <w:tab w:val="num" w:pos="1440"/>
+        </w:tabs>
+        <w:ind w:left="1440" w:hanging="360"/>
+      </w:pPr>
+    </w:lvl>
+    <w:lvl w:ilvl="2" w:tentative="1">
+      <w:start w:val="1"/>
+      <w:numFmt w:val="decimal"/>
+      <w:lvlText w:val="%3."/>
+      <w:lvlJc w:val="left"/>
+      <w:pPr>
+        <w:tabs>
+          <w:tab w:val="num" w:pos="2160"/>
+        </w:tabs>
+        <w:ind w:left="2160" w:hanging="360"/>
+      </w:pPr>
+    </w:lvl>
+    <w:lvl w:ilvl="3" w:tentative="1">
+      <w:start w:val="1"/>
+      <w:numFmt w:val="decimal"/>
+      <w:lvlText w:val="%4."/>
+      <w:lvlJc w:val="left"/>
+      <w:pPr>
+        <w:tabs>
+          <w:tab w:val="num" w:pos="2880"/>
+        </w:tabs>
+        <w:ind w:left="2880" w:hanging="360"/>
+      </w:pPr>
+    </w:lvl>
+    <w:lvl w:ilvl="4" w:tentative="1">
+      <w:start w:val="1"/>
+      <w:numFmt w:val="decimal"/>
+      <w:lvlText w:val="%5."/>
+      <w:lvlJc w:val="left"/>
+      <w:pPr>
+        <w:tabs>
+          <w:tab w:val="num" w:pos="3600"/>
+        </w:tabs>
+        <w:ind w:left="3600" w:hanging="360"/>
+      </w:pPr>
+    </w:lvl>
+    <w:lvl w:ilvl="5" w:tentative="1">
+      <w:start w:val="1"/>
+      <w:numFmt w:val="decimal"/>
+      <w:lvlText w:val="%6."/>
+      <w:lvlJc w:val="left"/>
+      <w:pPr>
+        <w:tabs>
+          <w:tab w:val="num" w:pos="4320"/>
+        </w:tabs>
+        <w:ind w:left="4320" w:hanging="360"/>
+      </w:pPr>
+    </w:lvl>
+    <w:lvl w:ilvl="6" w:tentative="1">
+      <w:start w:val="1"/>
+      <w:numFmt w:val="decimal"/>
+      <w:lvlText w:val="%7."/>
+      <w:lvlJc w:val="left"/>
+      <w:pPr>
+        <w:tabs>
+          <w:tab w:val="num" w:pos="5040"/>
+        </w:tabs>
+        <w:ind w:left="5040" w:hanging="360"/>
+      </w:pPr>
+    </w:lvl>
+    <w:lvl w:ilvl="7" w:tentative="1">
+      <w:start w:val="1"/>
+      <w:numFmt w:val="decimal"/>
+      <w:lvlText w:val="%8."/>
+      <w:lvlJc w:val="left"/>
+      <w:pPr>
+        <w:tabs>
+          <w:tab w:val="num" w:pos="5760"/>
+        </w:tabs>
+        <w:ind w:left="5760" w:hanging="360"/>
+      </w:pPr>
+    </w:lvl>
+    <w:lvl w:ilvl="8" w:tentative="1">
+      <w:start w:val="1"/>
+      <w:numFmt w:val="decimal"/>
+      <w:lvlText w:val="%9."/>
+      <w:lvlJc w:val="left"/>
+      <w:pPr>
+        <w:tabs>
+          <w:tab w:val="num" w:pos="6480"/>
+        </w:tabs>
+        <w:ind w:left="6480" w:hanging="360"/>
+      </w:pPr>
+    </w:lvl>
+  </w:abstractNum>
+  <w:abstractNum w:abstractNumId="3" w15:restartNumberingAfterBreak="0">
     <w:nsid w:val="303933B0"/>
     <w:multiLevelType w:val="multilevel"/>
-    <w:tmpl w:val="3030EDF2"/>
+    <w:tmpl w:val="C87E105A"/>
     <w:lvl w:ilvl="0">
       <w:start w:val="1"/>
       <w:numFmt w:val="decimal"/>
@@ -244,7 +823,7 @@
       </w:pPr>
     </w:lvl>
   </w:abstractNum>
-  <w:abstractNum w:abstractNumId="1" w15:restartNumberingAfterBreak="0">
+  <w:abstractNum w:abstractNumId="4" w15:restartNumberingAfterBreak="0">
     <w:nsid w:val="394C476C"/>
     <w:multiLevelType w:val="multilevel"/>
     <w:tmpl w:val="7A9C3F3A"/>
@@ -357,11 +936,135 @@
       </w:pPr>
     </w:lvl>
   </w:abstractNum>
+  <w:abstractNum w:abstractNumId="5" w15:restartNumberingAfterBreak="0">
+    <w:nsid w:val="514C17BC"/>
+    <w:multiLevelType w:val="hybridMultilevel"/>
+    <w:tmpl w:val="917CC7F2"/>
+    <w:lvl w:ilvl="0" w:tplc="8AC06FA6">
+      <w:numFmt w:val="bullet"/>
+      <w:lvlText w:val="-"/>
+      <w:lvlJc w:val="left"/>
+      <w:pPr>
+        <w:ind w:left="720" w:hanging="360"/>
+      </w:pPr>
+      <w:rPr>
+        <w:rFonts w:ascii="Aptos" w:eastAsiaTheme="minorHAnsi" w:hAnsi="Aptos" w:cstheme="minorBidi" w:hint="default"/>
+      </w:rPr>
+    </w:lvl>
+    <w:lvl w:ilvl="1" w:tplc="04050003" w:tentative="1">
+      <w:start w:val="1"/>
+      <w:numFmt w:val="bullet"/>
+      <w:lvlText w:val="o"/>
+      <w:lvlJc w:val="left"/>
+      <w:pPr>
+        <w:ind w:left="1440" w:hanging="360"/>
+      </w:pPr>
+      <w:rPr>
+        <w:rFonts w:ascii="Courier New" w:hAnsi="Courier New" w:cs="Courier New" w:hint="default"/>
+      </w:rPr>
+    </w:lvl>
+    <w:lvl w:ilvl="2" w:tplc="04050005" w:tentative="1">
+      <w:start w:val="1"/>
+      <w:numFmt w:val="bullet"/>
+      <w:lvlText w:val=""/>
+      <w:lvlJc w:val="left"/>
+      <w:pPr>
+        <w:ind w:left="2160" w:hanging="360"/>
+      </w:pPr>
+      <w:rPr>
+        <w:rFonts w:ascii="Wingdings" w:hAnsi="Wingdings" w:hint="default"/>
+      </w:rPr>
+    </w:lvl>
+    <w:lvl w:ilvl="3" w:tplc="04050001" w:tentative="1">
+      <w:start w:val="1"/>
+      <w:numFmt w:val="bullet"/>
+      <w:lvlText w:val=""/>
+      <w:lvlJc w:val="left"/>
+      <w:pPr>
+        <w:ind w:left="2880" w:hanging="360"/>
+      </w:pPr>
+      <w:rPr>
+        <w:rFonts w:ascii="Symbol" w:hAnsi="Symbol" w:hint="default"/>
+      </w:rPr>
+    </w:lvl>
+    <w:lvl w:ilvl="4" w:tplc="04050003" w:tentative="1">
+      <w:start w:val="1"/>
+      <w:numFmt w:val="bullet"/>
+      <w:lvlText w:val="o"/>
+      <w:lvlJc w:val="left"/>
+      <w:pPr>
+        <w:ind w:left="3600" w:hanging="360"/>
+      </w:pPr>
+      <w:rPr>
+        <w:rFonts w:ascii="Courier New" w:hAnsi="Courier New" w:cs="Courier New" w:hint="default"/>
+      </w:rPr>
+    </w:lvl>
+    <w:lvl w:ilvl="5" w:tplc="04050005" w:tentative="1">
+      <w:start w:val="1"/>
+      <w:numFmt w:val="bullet"/>
+      <w:lvlText w:val=""/>
+      <w:lvlJc w:val="left"/>
+      <w:pPr>
+        <w:ind w:left="4320" w:hanging="360"/>
+      </w:pPr>
+      <w:rPr>
+        <w:rFonts w:ascii="Wingdings" w:hAnsi="Wingdings" w:hint="default"/>
+      </w:rPr>
+    </w:lvl>
+    <w:lvl w:ilvl="6" w:tplc="04050001" w:tentative="1">
+      <w:start w:val="1"/>
+      <w:numFmt w:val="bullet"/>
+      <w:lvlText w:val=""/>
+      <w:lvlJc w:val="left"/>
+      <w:pPr>
+        <w:ind w:left="5040" w:hanging="360"/>
+      </w:pPr>
+      <w:rPr>
+        <w:rFonts w:ascii="Symbol" w:hAnsi="Symbol" w:hint="default"/>
+      </w:rPr>
+    </w:lvl>
+    <w:lvl w:ilvl="7" w:tplc="04050003" w:tentative="1">
+      <w:start w:val="1"/>
+      <w:numFmt w:val="bullet"/>
+      <w:lvlText w:val="o"/>
+      <w:lvlJc w:val="left"/>
+      <w:pPr>
+        <w:ind w:left="5760" w:hanging="360"/>
+      </w:pPr>
+      <w:rPr>
+        <w:rFonts w:ascii="Courier New" w:hAnsi="Courier New" w:cs="Courier New" w:hint="default"/>
+      </w:rPr>
+    </w:lvl>
+    <w:lvl w:ilvl="8" w:tplc="04050005" w:tentative="1">
+      <w:start w:val="1"/>
+      <w:numFmt w:val="bullet"/>
+      <w:lvlText w:val=""/>
+      <w:lvlJc w:val="left"/>
+      <w:pPr>
+        <w:ind w:left="6480" w:hanging="360"/>
+      </w:pPr>
+      <w:rPr>
+        <w:rFonts w:ascii="Wingdings" w:hAnsi="Wingdings" w:hint="default"/>
+      </w:rPr>
+    </w:lvl>
+  </w:abstractNum>
   <w:num w:numId="1" w16cid:durableId="253785539">
+    <w:abstractNumId w:val="4"/>
+  </w:num>
+  <w:num w:numId="2" w16cid:durableId="100151924">
+    <w:abstractNumId w:val="3"/>
+  </w:num>
+  <w:num w:numId="3" w16cid:durableId="864171866">
+    <w:abstractNumId w:val="5"/>
+  </w:num>
+  <w:num w:numId="4" w16cid:durableId="1375273130">
     <w:abstractNumId w:val="1"/>
   </w:num>
-  <w:num w:numId="2" w16cid:durableId="100151924">
+  <w:num w:numId="5" w16cid:durableId="846136016">
     <w:abstractNumId w:val="0"/>
+  </w:num>
+  <w:num w:numId="6" w16cid:durableId="2093507177">
+    <w:abstractNumId w:val="2"/>
   </w:num>
 </w:numbering>
 </file>
@@ -774,18 +1477,18 @@
     <w:link w:val="Nadpis1Char"/>
     <w:uiPriority w:val="9"/>
     <w:qFormat/>
-    <w:rsid w:val="009C73B3"/>
+    <w:rsid w:val="00B441FD"/>
     <w:pPr>
-      <w:keepNext/>
-      <w:keepLines/>
-      <w:spacing w:before="360" w:after="80"/>
+      <w:numPr>
+        <w:numId w:val="5"/>
+      </w:numPr>
+      <w:ind w:left="426"/>
       <w:outlineLvl w:val="0"/>
     </w:pPr>
     <w:rPr>
-      <w:rFonts w:asciiTheme="majorHAnsi" w:eastAsiaTheme="majorEastAsia" w:hAnsiTheme="majorHAnsi" w:cstheme="majorBidi"/>
-      <w:color w:val="0F4761" w:themeColor="accent1" w:themeShade="BF"/>
-      <w:sz w:val="40"/>
-      <w:szCs w:val="40"/>
+      <w:b/>
+      <w:bCs/>
+      <w:u w:val="single"/>
     </w:rPr>
   </w:style>
   <w:style w:type="paragraph" w:styleId="Nadpis2">
@@ -794,21 +1497,16 @@
     <w:next w:val="Normln"/>
     <w:link w:val="Nadpis2Char"/>
     <w:uiPriority w:val="9"/>
-    <w:semiHidden/>
     <w:unhideWhenUsed/>
     <w:qFormat/>
-    <w:rsid w:val="009C73B3"/>
+    <w:rsid w:val="006E27BA"/>
     <w:pPr>
-      <w:keepNext/>
-      <w:keepLines/>
-      <w:spacing w:before="160" w:after="80"/>
       <w:outlineLvl w:val="1"/>
     </w:pPr>
     <w:rPr>
-      <w:rFonts w:asciiTheme="majorHAnsi" w:eastAsiaTheme="majorEastAsia" w:hAnsiTheme="majorHAnsi" w:cstheme="majorBidi"/>
-      <w:color w:val="0F4761" w:themeColor="accent1" w:themeShade="BF"/>
-      <w:sz w:val="32"/>
-      <w:szCs w:val="32"/>
+      <w:i/>
+      <w:iCs/>
+      <w:u w:val="single"/>
     </w:rPr>
   </w:style>
   <w:style w:type="paragraph" w:styleId="Nadpis3">
@@ -997,12 +1695,11 @@
     <w:basedOn w:val="Standardnpsmoodstavce"/>
     <w:link w:val="Nadpis1"/>
     <w:uiPriority w:val="9"/>
-    <w:rsid w:val="009C73B3"/>
-    <w:rPr>
-      <w:rFonts w:asciiTheme="majorHAnsi" w:eastAsiaTheme="majorEastAsia" w:hAnsiTheme="majorHAnsi" w:cstheme="majorBidi"/>
-      <w:color w:val="0F4761" w:themeColor="accent1" w:themeShade="BF"/>
-      <w:sz w:val="40"/>
-      <w:szCs w:val="40"/>
+    <w:rsid w:val="00B441FD"/>
+    <w:rPr>
+      <w:b/>
+      <w:bCs/>
+      <w:u w:val="single"/>
     </w:rPr>
   </w:style>
   <w:style w:type="character" w:customStyle="1" w:styleId="Nadpis2Char">
@@ -1010,13 +1707,11 @@
     <w:basedOn w:val="Standardnpsmoodstavce"/>
     <w:link w:val="Nadpis2"/>
     <w:uiPriority w:val="9"/>
-    <w:semiHidden/>
-    <w:rsid w:val="009C73B3"/>
-    <w:rPr>
-      <w:rFonts w:asciiTheme="majorHAnsi" w:eastAsiaTheme="majorEastAsia" w:hAnsiTheme="majorHAnsi" w:cstheme="majorBidi"/>
-      <w:color w:val="0F4761" w:themeColor="accent1" w:themeShade="BF"/>
-      <w:sz w:val="32"/>
-      <w:szCs w:val="32"/>
+    <w:rsid w:val="006E27BA"/>
+    <w:rPr>
+      <w:i/>
+      <w:iCs/>
+      <w:u w:val="single"/>
     </w:rPr>
   </w:style>
   <w:style w:type="character" w:customStyle="1" w:styleId="Nadpis3Char">

</xml_diff>

<commit_message>
DOkonceny ukol c.3 - zdrazeni potravin
</commit_message>
<xml_diff>
--- a/Pruvodni_listina.docx
+++ b/Pruvodni_listina.docx
@@ -56,15 +56,7 @@
     </w:p>
     <w:p>
       <w:r>
-        <w:t xml:space="preserve">Nejvíce období zaznamenalo pokles v období </w:t>
-      </w:r>
-      <w:proofErr w:type="gramStart"/>
-      <w:r>
-        <w:t>2012 – 2013</w:t>
-      </w:r>
-      <w:proofErr w:type="gramEnd"/>
-      <w:r>
-        <w:t xml:space="preserve"> (12 odvětví). Patrně do způsobila finanční krize v předchozích letech.</w:t>
+        <w:t>Nejvíce období zaznamenalo pokles v období 2012 – 2013 (12 odvětví). Patrně do způsobila finanční krize v předchozích letech.</w:t>
       </w:r>
     </w:p>
     <w:p>
@@ -151,13 +143,8 @@
           <w:numId w:val="3"/>
         </w:numPr>
       </w:pPr>
-      <w:proofErr w:type="spellStart"/>
-      <w:r>
-        <w:t>payroll_difference</w:t>
-      </w:r>
-      <w:proofErr w:type="spellEnd"/>
-      <w:r>
-        <w:t>: rozdíl mezi mzdami.</w:t>
+      <w:r>
+        <w:t>payroll_difference: rozdíl mezi mzdami.</w:t>
       </w:r>
     </w:p>
     <w:p>
@@ -168,13 +155,8 @@
           <w:numId w:val="3"/>
         </w:numPr>
       </w:pPr>
-      <w:proofErr w:type="spellStart"/>
-      <w:r>
-        <w:t>difference_percent</w:t>
-      </w:r>
-      <w:proofErr w:type="spellEnd"/>
-      <w:r>
-        <w:t>: procentuální změna mzdy</w:t>
+      <w:r>
+        <w:t>difference_percent: procentuální změna mzdy</w:t>
       </w:r>
     </w:p>
     <w:p>
@@ -214,15 +196,7 @@
           <w:b/>
           <w:bCs/>
         </w:rPr>
-        <w:t xml:space="preserve"> </w:t>
-      </w:r>
-      <w:r>
-        <w:rPr>
-          <w:rStyle w:val="Nadpis1Char"/>
-          <w:b/>
-          <w:bCs/>
-        </w:rPr>
-        <w:t>období v</w:t>
+        <w:t xml:space="preserve"> období v</w:t>
       </w:r>
       <w:r>
         <w:t xml:space="preserve"> </w:t>
@@ -268,6 +242,9 @@
     </w:p>
     <w:p>
       <w:r>
+        <w:rPr>
+          <w:noProof/>
+        </w:rPr>
         <w:drawing>
           <wp:inline distT="0" distB="0" distL="0" distR="0" wp14:anchorId="0B1FAFD3" wp14:editId="3EDE1AFF">
             <wp:extent cx="5458587" cy="1057423"/>
@@ -317,19 +294,9 @@
       <w:r>
         <w:t xml:space="preserve">Využitím </w:t>
       </w:r>
-      <w:proofErr w:type="spellStart"/>
-      <w:r>
-        <w:t>Common</w:t>
-      </w:r>
-      <w:proofErr w:type="spellEnd"/>
-      <w:r>
-        <w:t xml:space="preserve"> Table </w:t>
-      </w:r>
-      <w:proofErr w:type="spellStart"/>
-      <w:r>
-        <w:t>Expression</w:t>
-      </w:r>
-      <w:proofErr w:type="spellEnd"/>
+      <w:r>
+        <w:t>Common Table Expression</w:t>
+      </w:r>
       <w:r>
         <w:t xml:space="preserve"> jsem si vytvořil pomocnou tabulku obsahující </w:t>
       </w:r>
@@ -341,19 +308,9 @@
       <w:r>
         <w:t xml:space="preserve">Následně jsem pomocí </w:t>
       </w:r>
-      <w:proofErr w:type="spellStart"/>
-      <w:r>
-        <w:t>Window</w:t>
-      </w:r>
-      <w:proofErr w:type="spellEnd"/>
-      <w:r>
-        <w:t xml:space="preserve"> </w:t>
-      </w:r>
-      <w:proofErr w:type="spellStart"/>
-      <w:r>
-        <w:t>Functions</w:t>
-      </w:r>
-      <w:proofErr w:type="spellEnd"/>
+      <w:r>
+        <w:t>Window Functions</w:t>
+      </w:r>
       <w:r>
         <w:t xml:space="preserve"> MIN a MAX z této pomocné tabulky vybral jen hodnoty pro první a poslední srovnatelné období</w:t>
       </w:r>
@@ -388,17 +345,48 @@
         <w:pStyle w:val="Nadpis1"/>
       </w:pPr>
       <w:r>
-        <w:t xml:space="preserve">Která kategorie potravin zdražuje nejpomaleji (je u ní nejnižší </w:t>
-      </w:r>
-      <w:proofErr w:type="spellStart"/>
-      <w:r>
-        <w:t>percentuální</w:t>
-      </w:r>
-      <w:proofErr w:type="spellEnd"/>
-      <w:r>
-        <w:t xml:space="preserve"> meziroční nárůst)?</w:t>
-      </w:r>
-    </w:p>
+        <w:t>Která kategorie potravin zdražuje nejpomaleji (je u ní nejnižší percentuální meziroční nárůst)?</w:t>
+      </w:r>
+    </w:p>
+    <w:p>
+      <w:r>
+        <w:t>Nejpomaleji zdražuje Eidamská cihla - průměrný meziroční nárůst ve sledovaném období je 2,92%.</w:t>
+      </w:r>
+    </w:p>
+    <w:p>
+      <w:pPr>
+        <w:pStyle w:val="Nadpis2"/>
+      </w:pPr>
+      <w:r>
+        <w:t>Postup získání dat:</w:t>
+      </w:r>
+    </w:p>
+    <w:p>
+      <w:r>
+        <w:t>Využitím Common Table Expression jsem si vytvořil tabulku obsahující</w:t>
+      </w:r>
+      <w:r>
+        <w:t xml:space="preserve"> meziroční rozdíly</w:t>
+      </w:r>
+      <w:r>
+        <w:t xml:space="preserve"> cen</w:t>
+      </w:r>
+      <w:r>
+        <w:t xml:space="preserve"> jednotlivých kategorií potravin</w:t>
+      </w:r>
+      <w:r>
+        <w:t>.</w:t>
+      </w:r>
+    </w:p>
+    <w:p>
+      <w:r>
+        <w:t xml:space="preserve">Pomocí funkce AVG jsem </w:t>
+      </w:r>
+      <w:r>
+        <w:t>vypočítal průměrnou hodnotu procentuální změny cen kategorií.</w:t>
+      </w:r>
+    </w:p>
+    <w:p/>
     <w:p/>
     <w:p/>
     <w:p/>
@@ -1667,6 +1655,7 @@
   <w:style w:type="character" w:default="1" w:styleId="Standardnpsmoodstavce">
     <w:name w:val="Default Paragraph Font"/>
     <w:uiPriority w:val="1"/>
+    <w:semiHidden/>
     <w:unhideWhenUsed/>
   </w:style>
   <w:style w:type="table" w:default="1" w:styleId="Normlntabulka">

</xml_diff>

<commit_message>
Oprava s vyuzitim prumernych hodnot pod NULL, zmena vypoctu 3. ukolu
</commit_message>
<xml_diff>
--- a/Pruvodni_listina.docx
+++ b/Pruvodni_listina.docx
@@ -43,7 +43,13 @@
         </w:rPr>
       </w:pPr>
       <w:r>
-        <w:t>Záznamy obsahují údaje o mzdách mezi lety 2000 a 2021 (21 období). Jsou rozděleny podle různých odvětví (20 odvětví). Celkem se tedy jedná o 420 záznamů, z nichž byl u 31 zaznamenán meziroční pokles mezd.</w:t>
+        <w:t>Záznamy obsahují údaje o mzdách mezi lety 2000 a 2021 (21 období). Jsou rozděleny podle různých odvětví (20 odvětví). Celkem se tedy jedná o 420 záznamů, z nichž byl u 3</w:t>
+      </w:r>
+      <w:r>
+        <w:t>0</w:t>
+      </w:r>
+      <w:r>
+        <w:t xml:space="preserve"> zaznamenán meziroční pokles mezd.</w:t>
       </w:r>
     </w:p>
     <w:p>
@@ -56,7 +62,15 @@
     </w:p>
     <w:p>
       <w:r>
-        <w:t>Nejvíce období zaznamenalo pokles v období 2012 – 2013 (12 odvětví). Patrně do způsobila finanční krize v předchozích letech.</w:t>
+        <w:t xml:space="preserve">Nejvíce období zaznamenalo pokles v období </w:t>
+      </w:r>
+      <w:proofErr w:type="gramStart"/>
+      <w:r>
+        <w:t>2012 – 2013</w:t>
+      </w:r>
+      <w:proofErr w:type="gramEnd"/>
+      <w:r>
+        <w:t xml:space="preserve"> (12 odvětví). Patrně do způsobila finanční krize v předchozích letech.</w:t>
       </w:r>
     </w:p>
     <w:p>
@@ -143,8 +157,13 @@
           <w:numId w:val="3"/>
         </w:numPr>
       </w:pPr>
-      <w:r>
-        <w:t>payroll_difference: rozdíl mezi mzdami.</w:t>
+      <w:proofErr w:type="spellStart"/>
+      <w:r>
+        <w:t>payroll_difference</w:t>
+      </w:r>
+      <w:proofErr w:type="spellEnd"/>
+      <w:r>
+        <w:t>: rozdíl mezi mzdami.</w:t>
       </w:r>
     </w:p>
     <w:p>
@@ -155,8 +174,13 @@
           <w:numId w:val="3"/>
         </w:numPr>
       </w:pPr>
-      <w:r>
-        <w:t>difference_percent: procentuální změna mzdy</w:t>
+      <w:proofErr w:type="spellStart"/>
+      <w:r>
+        <w:t>difference_percent</w:t>
+      </w:r>
+      <w:proofErr w:type="spellEnd"/>
+      <w:r>
+        <w:t>: procentuální změna mzdy</w:t>
       </w:r>
     </w:p>
     <w:p>
@@ -217,13 +241,25 @@
     </w:p>
     <w:p>
       <w:r>
-        <w:t xml:space="preserve">V roce 2006 bylo možné za průměrnou mzdu koupit 1282 </w:t>
+        <w:t>V roce 2006 bylo možné za průměrnou mzdu koupit 1</w:t>
+      </w:r>
+      <w:r>
+        <w:t>192</w:t>
+      </w:r>
+      <w:r>
+        <w:t xml:space="preserve"> </w:t>
       </w:r>
       <w:r>
         <w:t xml:space="preserve">kilogramů chleba, v roce 2018 </w:t>
       </w:r>
       <w:r>
-        <w:t>1340</w:t>
+        <w:t>13</w:t>
+      </w:r>
+      <w:r>
+        <w:t>0</w:t>
+      </w:r>
+      <w:r>
+        <w:t>0</w:t>
       </w:r>
       <w:r>
         <w:t> </w:t>
@@ -237,7 +273,25 @@
     </w:p>
     <w:p>
       <w:r>
-        <w:t>Za průměrnou mzdu bylo možné v roce 2006 kopit 1431 litrů mléka. V roce 2018 už 1636 litrů.</w:t>
+        <w:t>Za průměrnou mzdu bylo možné v roce 2006 kopit 1</w:t>
+      </w:r>
+      <w:r>
+        <w:t>3</w:t>
+      </w:r>
+      <w:r>
+        <w:t>3</w:t>
+      </w:r>
+      <w:r>
+        <w:t>0</w:t>
+      </w:r>
+      <w:r>
+        <w:t xml:space="preserve"> litrů mléka. V roce 2018 už 1</w:t>
+      </w:r>
+      <w:r>
+        <w:t>590</w:t>
+      </w:r>
+      <w:r>
+        <w:t> litrů.</w:t>
       </w:r>
     </w:p>
     <w:p>
@@ -246,10 +300,10 @@
           <w:noProof/>
         </w:rPr>
         <w:drawing>
-          <wp:inline distT="0" distB="0" distL="0" distR="0" wp14:anchorId="0B1FAFD3" wp14:editId="3EDE1AFF">
-            <wp:extent cx="5458587" cy="1057423"/>
+          <wp:inline distT="0" distB="0" distL="0" distR="0" wp14:anchorId="5A03C52C" wp14:editId="443B2C65">
+            <wp:extent cx="5477639" cy="1095528"/>
             <wp:effectExtent l="0" t="0" r="0" b="9525"/>
-            <wp:docPr id="1592781921" name="Obrázek 1" descr="Obsah obrázku text, snímek obrazovky, Písmo, číslo&#10;&#10;Popis byl vytvořen automaticky"/>
+            <wp:docPr id="420110969" name="Obrázek 1" descr="Obsah obrázku text, snímek obrazovky, Písmo, číslo&#10;&#10;Popis byl vytvořen automaticky"/>
             <wp:cNvGraphicFramePr>
               <a:graphicFrameLocks xmlns:a="http://schemas.openxmlformats.org/drawingml/2006/main" noChangeAspect="1"/>
             </wp:cNvGraphicFramePr>
@@ -257,7 +311,7 @@
               <a:graphicData uri="http://schemas.openxmlformats.org/drawingml/2006/picture">
                 <pic:pic xmlns:pic="http://schemas.openxmlformats.org/drawingml/2006/picture">
                   <pic:nvPicPr>
-                    <pic:cNvPr id="1592781921" name="Obrázek 1" descr="Obsah obrázku text, snímek obrazovky, Písmo, číslo&#10;&#10;Popis byl vytvořen automaticky"/>
+                    <pic:cNvPr id="420110969" name="Obrázek 1" descr="Obsah obrázku text, snímek obrazovky, Písmo, číslo&#10;&#10;Popis byl vytvořen automaticky"/>
                     <pic:cNvPicPr/>
                   </pic:nvPicPr>
                   <pic:blipFill>
@@ -269,7 +323,7 @@
                   <pic:spPr>
                     <a:xfrm>
                       <a:off x="0" y="0"/>
-                      <a:ext cx="5458587" cy="1057423"/>
+                      <a:ext cx="5477639" cy="1095528"/>
                     </a:xfrm>
                     <a:prstGeom prst="rect">
                       <a:avLst/>
@@ -294,9 +348,19 @@
       <w:r>
         <w:t xml:space="preserve">Využitím </w:t>
       </w:r>
-      <w:r>
-        <w:t>Common Table Expression</w:t>
-      </w:r>
+      <w:proofErr w:type="spellStart"/>
+      <w:r>
+        <w:t>Common</w:t>
+      </w:r>
+      <w:proofErr w:type="spellEnd"/>
+      <w:r>
+        <w:t xml:space="preserve"> Table </w:t>
+      </w:r>
+      <w:proofErr w:type="spellStart"/>
+      <w:r>
+        <w:t>Expression</w:t>
+      </w:r>
+      <w:proofErr w:type="spellEnd"/>
       <w:r>
         <w:t xml:space="preserve"> jsem si vytvořil pomocnou tabulku obsahující </w:t>
       </w:r>
@@ -308,9 +372,19 @@
       <w:r>
         <w:t xml:space="preserve">Následně jsem pomocí </w:t>
       </w:r>
-      <w:r>
-        <w:t>Window Functions</w:t>
-      </w:r>
+      <w:proofErr w:type="spellStart"/>
+      <w:r>
+        <w:t>Window</w:t>
+      </w:r>
+      <w:proofErr w:type="spellEnd"/>
+      <w:r>
+        <w:t xml:space="preserve"> </w:t>
+      </w:r>
+      <w:proofErr w:type="spellStart"/>
+      <w:r>
+        <w:t>Functions</w:t>
+      </w:r>
+      <w:proofErr w:type="spellEnd"/>
       <w:r>
         <w:t xml:space="preserve"> MIN a MAX z této pomocné tabulky vybral jen hodnoty pro první a poslední srovnatelné období</w:t>
       </w:r>
@@ -345,12 +419,34 @@
         <w:pStyle w:val="Nadpis1"/>
       </w:pPr>
       <w:r>
-        <w:t>Která kategorie potravin zdražuje nejpomaleji (je u ní nejnižší percentuální meziroční nárůst)?</w:t>
-      </w:r>
-    </w:p>
-    <w:p>
-      <w:r>
-        <w:t>Nejpomaleji zdražuje Eidamská cihla - průměrný meziroční nárůst ve sledovaném období je 2,92%.</w:t>
+        <w:t xml:space="preserve">Která kategorie potravin zdražuje nejpomaleji (je u ní nejnižší </w:t>
+      </w:r>
+      <w:proofErr w:type="spellStart"/>
+      <w:r>
+        <w:t>percentuální</w:t>
+      </w:r>
+      <w:proofErr w:type="spellEnd"/>
+      <w:r>
+        <w:t xml:space="preserve"> meziroční nárůst)?</w:t>
+      </w:r>
+    </w:p>
+    <w:p>
+      <w:r>
+        <w:t xml:space="preserve">Ve sledovaném období nejméně meziročně zdražila </w:t>
+      </w:r>
+      <w:r>
+        <w:t>Rajská jablka červená kulatá</w:t>
+      </w:r>
+      <w:r>
+        <w:t xml:space="preserve"> – mezi roky 2006 a 2007 došlo ke snížení ceny o </w:t>
+      </w:r>
+      <w:proofErr w:type="gramStart"/>
+      <w:r>
+        <w:t>30,28%</w:t>
+      </w:r>
+      <w:proofErr w:type="gramEnd"/>
+      <w:r>
+        <w:t>. V roce 2006 byla průměrná cena 57,83 Kč/kg a roce 2007 se prodávala průměrně za 40,32 Kč/kg.</w:t>
       </w:r>
     </w:p>
     <w:p>
@@ -363,7 +459,23 @@
     </w:p>
     <w:p>
       <w:r>
-        <w:t>Využitím Common Table Expression jsem si vytvořil tabulku obsahující</w:t>
+        <w:t xml:space="preserve">Využitím </w:t>
+      </w:r>
+      <w:proofErr w:type="spellStart"/>
+      <w:r>
+        <w:t>Common</w:t>
+      </w:r>
+      <w:proofErr w:type="spellEnd"/>
+      <w:r>
+        <w:t xml:space="preserve"> Table </w:t>
+      </w:r>
+      <w:proofErr w:type="spellStart"/>
+      <w:r>
+        <w:t>Expression</w:t>
+      </w:r>
+      <w:proofErr w:type="spellEnd"/>
+      <w:r>
+        <w:t xml:space="preserve"> jsem si vytvořil tabulku obsahující</w:t>
       </w:r>
       <w:r>
         <w:t xml:space="preserve"> meziroční rozdíly</w:t>
@@ -380,12 +492,22 @@
     </w:p>
     <w:p>
       <w:r>
-        <w:t xml:space="preserve">Pomocí funkce AVG jsem </w:t>
-      </w:r>
-      <w:r>
-        <w:t>vypočítal průměrnou hodnotu procentuální změny cen kategorií.</w:t>
-      </w:r>
-    </w:p>
+        <w:t>Z těchto hodnot jsem vypočítal meziroční cenový rozdíl a výsledek seřadil od nejnižšího</w:t>
+      </w:r>
+      <w:r>
+        <w:t>.</w:t>
+      </w:r>
+    </w:p>
+    <w:p>
+      <w:pPr>
+        <w:pStyle w:val="Nadpis1"/>
+      </w:pPr>
+      <w:r>
+        <w:t>Existuje rok, ve kterém byl meziroční nárůst cen potravin výrazně vyšší než růst mezd (větší než 10 %)?</w:t>
+      </w:r>
+    </w:p>
+    <w:p/>
+    <w:p/>
     <w:p/>
     <w:p/>
     <w:p/>
@@ -415,8 +537,8 @@
   <w:abstractNum w:abstractNumId="0" w15:restartNumberingAfterBreak="0">
     <w:nsid w:val="096F2204"/>
     <w:multiLevelType w:val="hybridMultilevel"/>
-    <w:tmpl w:val="99BE97E8"/>
-    <w:lvl w:ilvl="0" w:tplc="0D44356E">
+    <w:tmpl w:val="61C668C6"/>
+    <w:lvl w:ilvl="0" w:tplc="F9CA489E">
       <w:start w:val="1"/>
       <w:numFmt w:val="decimal"/>
       <w:pStyle w:val="Nadpis1"/>
@@ -1465,12 +1587,13 @@
     <w:link w:val="Nadpis1Char"/>
     <w:uiPriority w:val="9"/>
     <w:qFormat/>
-    <w:rsid w:val="00B441FD"/>
+    <w:rsid w:val="0003367C"/>
     <w:pPr>
       <w:numPr>
         <w:numId w:val="5"/>
       </w:numPr>
-      <w:ind w:left="426"/>
+      <w:spacing w:before="480"/>
+      <w:ind w:left="425" w:hanging="357"/>
       <w:outlineLvl w:val="0"/>
     </w:pPr>
     <w:rPr>
@@ -1684,7 +1807,7 @@
     <w:basedOn w:val="Standardnpsmoodstavce"/>
     <w:link w:val="Nadpis1"/>
     <w:uiPriority w:val="9"/>
-    <w:rsid w:val="00B441FD"/>
+    <w:rsid w:val="0003367C"/>
     <w:rPr>
       <w:b/>
       <w:bCs/>

</xml_diff>

<commit_message>
Dokončen 4. úkol - porovnání růstu cen a mezd
</commit_message>
<xml_diff>
--- a/Pruvodni_listina.docx
+++ b/Pruvodni_listina.docx
@@ -62,15 +62,7 @@
     </w:p>
     <w:p>
       <w:r>
-        <w:t xml:space="preserve">Nejvíce období zaznamenalo pokles v období </w:t>
-      </w:r>
-      <w:proofErr w:type="gramStart"/>
-      <w:r>
-        <w:t>2012 – 2013</w:t>
-      </w:r>
-      <w:proofErr w:type="gramEnd"/>
-      <w:r>
-        <w:t xml:space="preserve"> (12 odvětví). Patrně do způsobila finanční krize v předchozích letech.</w:t>
+        <w:t>Nejvíce období zaznamenalo pokles v období 2012 – 2013 (12 odvětví). Patrně do způsobila finanční krize v předchozích letech.</w:t>
       </w:r>
     </w:p>
     <w:p>
@@ -157,13 +149,8 @@
           <w:numId w:val="3"/>
         </w:numPr>
       </w:pPr>
-      <w:proofErr w:type="spellStart"/>
-      <w:r>
-        <w:t>payroll_difference</w:t>
-      </w:r>
-      <w:proofErr w:type="spellEnd"/>
-      <w:r>
-        <w:t>: rozdíl mezi mzdami.</w:t>
+      <w:r>
+        <w:t>payroll_difference: rozdíl mezi mzdami.</w:t>
       </w:r>
     </w:p>
     <w:p>
@@ -174,13 +161,8 @@
           <w:numId w:val="3"/>
         </w:numPr>
       </w:pPr>
-      <w:proofErr w:type="spellStart"/>
-      <w:r>
-        <w:t>difference_percent</w:t>
-      </w:r>
-      <w:proofErr w:type="spellEnd"/>
-      <w:r>
-        <w:t>: procentuální změna mzdy</w:t>
+      <w:r>
+        <w:t>difference_percent: procentuální změna mzdy</w:t>
       </w:r>
     </w:p>
     <w:p>
@@ -348,19 +330,9 @@
       <w:r>
         <w:t xml:space="preserve">Využitím </w:t>
       </w:r>
-      <w:proofErr w:type="spellStart"/>
-      <w:r>
-        <w:t>Common</w:t>
-      </w:r>
-      <w:proofErr w:type="spellEnd"/>
-      <w:r>
-        <w:t xml:space="preserve"> Table </w:t>
-      </w:r>
-      <w:proofErr w:type="spellStart"/>
-      <w:r>
-        <w:t>Expression</w:t>
-      </w:r>
-      <w:proofErr w:type="spellEnd"/>
+      <w:r>
+        <w:t>Common Table Expression</w:t>
+      </w:r>
       <w:r>
         <w:t xml:space="preserve"> jsem si vytvořil pomocnou tabulku obsahující </w:t>
       </w:r>
@@ -372,19 +344,9 @@
       <w:r>
         <w:t xml:space="preserve">Následně jsem pomocí </w:t>
       </w:r>
-      <w:proofErr w:type="spellStart"/>
-      <w:r>
-        <w:t>Window</w:t>
-      </w:r>
-      <w:proofErr w:type="spellEnd"/>
-      <w:r>
-        <w:t xml:space="preserve"> </w:t>
-      </w:r>
-      <w:proofErr w:type="spellStart"/>
-      <w:r>
-        <w:t>Functions</w:t>
-      </w:r>
-      <w:proofErr w:type="spellEnd"/>
+      <w:r>
+        <w:t>Window Functions</w:t>
+      </w:r>
       <w:r>
         <w:t xml:space="preserve"> MIN a MAX z této pomocné tabulky vybral jen hodnoty pro první a poslední srovnatelné období</w:t>
       </w:r>
@@ -419,15 +381,7 @@
         <w:pStyle w:val="Nadpis1"/>
       </w:pPr>
       <w:r>
-        <w:t xml:space="preserve">Která kategorie potravin zdražuje nejpomaleji (je u ní nejnižší </w:t>
-      </w:r>
-      <w:proofErr w:type="spellStart"/>
-      <w:r>
-        <w:t>percentuální</w:t>
-      </w:r>
-      <w:proofErr w:type="spellEnd"/>
-      <w:r>
-        <w:t xml:space="preserve"> meziroční nárůst)?</w:t>
+        <w:t>Která kategorie potravin zdražuje nejpomaleji (je u ní nejnižší percentuální meziroční nárůst)?</w:t>
       </w:r>
     </w:p>
     <w:p>
@@ -438,15 +392,7 @@
         <w:t>Rajská jablka červená kulatá</w:t>
       </w:r>
       <w:r>
-        <w:t xml:space="preserve"> – mezi roky 2006 a 2007 došlo ke snížení ceny o </w:t>
-      </w:r>
-      <w:proofErr w:type="gramStart"/>
-      <w:r>
-        <w:t>30,28%</w:t>
-      </w:r>
-      <w:proofErr w:type="gramEnd"/>
-      <w:r>
-        <w:t>. V roce 2006 byla průměrná cena 57,83 Kč/kg a roce 2007 se prodávala průměrně za 40,32 Kč/kg.</w:t>
+        <w:t xml:space="preserve"> – mezi roky 2006 a 2007 došlo ke snížení ceny o 30,28%. V roce 2006 byla průměrná cena 57,83 Kč/kg a roce 2007 se prodávala průměrně za 40,32 Kč/kg.</w:t>
       </w:r>
     </w:p>
     <w:p>
@@ -459,23 +405,7 @@
     </w:p>
     <w:p>
       <w:r>
-        <w:t xml:space="preserve">Využitím </w:t>
-      </w:r>
-      <w:proofErr w:type="spellStart"/>
-      <w:r>
-        <w:t>Common</w:t>
-      </w:r>
-      <w:proofErr w:type="spellEnd"/>
-      <w:r>
-        <w:t xml:space="preserve"> Table </w:t>
-      </w:r>
-      <w:proofErr w:type="spellStart"/>
-      <w:r>
-        <w:t>Expression</w:t>
-      </w:r>
-      <w:proofErr w:type="spellEnd"/>
-      <w:r>
-        <w:t xml:space="preserve"> jsem si vytvořil tabulku obsahující</w:t>
+        <w:t>Využitím Common Table Expression jsem si vytvořil tabulku obsahující</w:t>
       </w:r>
       <w:r>
         <w:t xml:space="preserve"> meziroční rozdíly</w:t>
@@ -500,14 +430,60 @@
     </w:p>
     <w:p>
       <w:pPr>
+        <w:rPr>
+          <w:b/>
+          <w:bCs/>
+          <w:u w:val="single"/>
+        </w:rPr>
+      </w:pPr>
+      <w:r>
+        <w:br w:type="page"/>
+      </w:r>
+    </w:p>
+    <w:p>
+      <w:pPr>
         <w:pStyle w:val="Nadpis1"/>
       </w:pPr>
       <w:r>
+        <w:lastRenderedPageBreak/>
         <w:t>Existuje rok, ve kterém byl meziroční nárůst cen potravin výrazně vyšší než růst mezd (větší než 10 %)?</w:t>
       </w:r>
     </w:p>
-    <w:p/>
-    <w:p/>
+    <w:p>
+      <w:r>
+        <w:t>Ano, takový rok existuje. Na základě sledovaných dat k tomuto došlo ve 33 případech. Největší rozdíl byl mezi průměrnou cenou papriky mezi roky 2006 a 2007 a změnou průměrné mzdy ve stejném období.</w:t>
+      </w:r>
+      <w:r>
+        <w:t xml:space="preserve"> Cena paprik vzrostla o 94,82 %, ale průměrná mzda vzrostla pouze o 7,23 %.</w:t>
+      </w:r>
+    </w:p>
+    <w:p>
+      <w:pPr>
+        <w:pStyle w:val="Nadpis2"/>
+      </w:pPr>
+      <w:r>
+        <w:t>Postup získání dat:</w:t>
+      </w:r>
+    </w:p>
+    <w:p>
+      <w:r>
+        <w:t xml:space="preserve">Nejprve jsem zjistil </w:t>
+      </w:r>
+      <w:r>
+        <w:t>meziroční změnu průměrných cen jednotlivých potravin. Následně pro meziroční změnu průměrných mezd. Obě hodnoty jsem vyjádřil jako procentní změnu.</w:t>
+      </w:r>
+    </w:p>
+    <w:p>
+      <w:r>
+        <w:t xml:space="preserve">Pro jednotlivé roky a potraviny jsem vytvořil sloupec s rozdílem výše uvedených procentních změn a seřadil od </w:t>
+      </w:r>
+      <w:r>
+        <w:t>nejnižšího rozdílu</w:t>
+      </w:r>
+      <w:r>
+        <w:t>.</w:t>
+      </w:r>
+    </w:p>
     <w:p/>
     <w:p/>
     <w:p/>

</xml_diff>

<commit_message>
Dokonceny projekt pro prvni odevzdani
</commit_message>
<xml_diff>
--- a/Pruvodni_listina.docx
+++ b/Pruvodni_listina.docx
@@ -12,6 +12,401 @@
           <w:szCs w:val="28"/>
         </w:rPr>
       </w:pPr>
+      <w:proofErr w:type="spellStart"/>
+      <w:proofErr w:type="gramStart"/>
+      <w:r>
+        <w:rPr>
+          <w:b/>
+          <w:bCs/>
+          <w:sz w:val="28"/>
+          <w:szCs w:val="28"/>
+        </w:rPr>
+        <w:t>Engeto</w:t>
+      </w:r>
+      <w:proofErr w:type="spellEnd"/>
+      <w:r>
+        <w:rPr>
+          <w:b/>
+          <w:bCs/>
+          <w:sz w:val="28"/>
+          <w:szCs w:val="28"/>
+        </w:rPr>
+        <w:t xml:space="preserve"> - </w:t>
+      </w:r>
+      <w:r>
+        <w:rPr>
+          <w:b/>
+          <w:bCs/>
+          <w:sz w:val="28"/>
+          <w:szCs w:val="28"/>
+        </w:rPr>
+        <w:t>Projekt</w:t>
+      </w:r>
+      <w:proofErr w:type="gramEnd"/>
+      <w:r>
+        <w:rPr>
+          <w:b/>
+          <w:bCs/>
+          <w:sz w:val="28"/>
+          <w:szCs w:val="28"/>
+        </w:rPr>
+        <w:t xml:space="preserve"> z SQL</w:t>
+      </w:r>
+    </w:p>
+    <w:p>
+      <w:r>
+        <w:t xml:space="preserve">Zpracování tohoto projektu je jedním z úkolů kurzu Datový analytik s Pythonem od </w:t>
+      </w:r>
+      <w:proofErr w:type="spellStart"/>
+      <w:r>
+        <w:t>Engeto</w:t>
+      </w:r>
+      <w:proofErr w:type="spellEnd"/>
+      <w:r>
+        <w:t xml:space="preserve"> akademie. Týká se zpracování dat ze zadaných datových sad a na tomto základě odpovědět na výzkumné otázky.</w:t>
+      </w:r>
+    </w:p>
+    <w:p>
+      <w:r>
+        <w:t>Je třeba připravit dva datové podklady, ze kterých se bude následně čerpat:</w:t>
+      </w:r>
+    </w:p>
+    <w:p>
+      <w:pPr>
+        <w:pStyle w:val="Odstavecseseznamem"/>
+        <w:numPr>
+          <w:ilvl w:val="0"/>
+          <w:numId w:val="9"/>
+        </w:numPr>
+      </w:pPr>
+      <w:r>
+        <w:t>P</w:t>
+      </w:r>
+      <w:r>
+        <w:t>orovnání dostupnosti potravin na základě průměrných příjmů</w:t>
+      </w:r>
+      <w:r>
+        <w:t xml:space="preserve"> v České republice</w:t>
+      </w:r>
+      <w:r>
+        <w:t xml:space="preserve"> za určité časové období</w:t>
+      </w:r>
+      <w:r>
+        <w:t>.</w:t>
+      </w:r>
+    </w:p>
+    <w:p>
+      <w:pPr>
+        <w:pStyle w:val="Odstavecseseznamem"/>
+        <w:numPr>
+          <w:ilvl w:val="0"/>
+          <w:numId w:val="9"/>
+        </w:numPr>
+      </w:pPr>
+      <w:r>
+        <w:t>T</w:t>
+      </w:r>
+      <w:r>
+        <w:t>abulku s HDP, GINI koeficientem a populací dalších evropských států ve stejném období, jako primární přehled pro ČR.</w:t>
+      </w:r>
+    </w:p>
+    <w:p>
+      <w:r>
+        <w:t>Následně pomocí těchto sad zodpovědět na následující výzkumné otázky:</w:t>
+      </w:r>
+    </w:p>
+    <w:p>
+      <w:pPr>
+        <w:pStyle w:val="Odstavecseseznamem"/>
+        <w:numPr>
+          <w:ilvl w:val="0"/>
+          <w:numId w:val="8"/>
+        </w:numPr>
+      </w:pPr>
+      <w:r>
+        <w:t>Rostou v průběhu let mzdy ve všech odvětvích, nebo v některých klesají?</w:t>
+      </w:r>
+    </w:p>
+    <w:p>
+      <w:pPr>
+        <w:pStyle w:val="Odstavecseseznamem"/>
+        <w:numPr>
+          <w:ilvl w:val="0"/>
+          <w:numId w:val="8"/>
+        </w:numPr>
+      </w:pPr>
+      <w:r>
+        <w:t>Kolik je možné si koupit litrů mléka a kilogramů chleba za první a poslední srovnatelné období v dostupných datech cen a mezd?</w:t>
+      </w:r>
+    </w:p>
+    <w:p>
+      <w:pPr>
+        <w:pStyle w:val="Odstavecseseznamem"/>
+        <w:numPr>
+          <w:ilvl w:val="0"/>
+          <w:numId w:val="8"/>
+        </w:numPr>
+      </w:pPr>
+      <w:r>
+        <w:t xml:space="preserve">Která kategorie potravin zdražuje nejpomaleji (je u ní nejnižší </w:t>
+      </w:r>
+      <w:proofErr w:type="spellStart"/>
+      <w:r>
+        <w:t>percentuální</w:t>
+      </w:r>
+      <w:proofErr w:type="spellEnd"/>
+      <w:r>
+        <w:t xml:space="preserve"> meziroční nárůst)?</w:t>
+      </w:r>
+    </w:p>
+    <w:p>
+      <w:pPr>
+        <w:pStyle w:val="Odstavecseseznamem"/>
+        <w:numPr>
+          <w:ilvl w:val="0"/>
+          <w:numId w:val="8"/>
+        </w:numPr>
+      </w:pPr>
+      <w:r>
+        <w:t>Existuje rok, ve kterém byl meziroční nárůst cen potravin výrazně vyšší než růst mezd (větší než 10 %)?</w:t>
+      </w:r>
+    </w:p>
+    <w:p>
+      <w:pPr>
+        <w:pStyle w:val="Odstavecseseznamem"/>
+        <w:numPr>
+          <w:ilvl w:val="0"/>
+          <w:numId w:val="8"/>
+        </w:numPr>
+      </w:pPr>
+      <w:r>
+        <w:t>Má výška HDP vliv na změny ve mzdách a cenách potravin? Neboli, pokud HDP vzroste výrazněji v jednom roce, projeví se to na cenách potravin či mzdách ve stejném nebo následujícím roce výraznějším růstem?</w:t>
+      </w:r>
+    </w:p>
+    <w:p>
+      <w:pPr>
+        <w:spacing w:before="360"/>
+        <w:jc w:val="center"/>
+        <w:rPr>
+          <w:b/>
+          <w:bCs/>
+          <w:sz w:val="28"/>
+          <w:szCs w:val="28"/>
+        </w:rPr>
+      </w:pPr>
+      <w:r>
+        <w:rPr>
+          <w:b/>
+          <w:bCs/>
+          <w:sz w:val="28"/>
+          <w:szCs w:val="28"/>
+        </w:rPr>
+        <w:t>Příprava datových podkladů</w:t>
+      </w:r>
+    </w:p>
+    <w:p>
+      <w:r>
+        <w:rPr>
+          <w:b/>
+          <w:bCs/>
+          <w:u w:val="single"/>
+        </w:rPr>
+        <w:t xml:space="preserve">Vytvoření tabulky </w:t>
+      </w:r>
+      <w:proofErr w:type="spellStart"/>
+      <w:r>
+        <w:rPr>
+          <w:b/>
+          <w:bCs/>
+          <w:u w:val="single"/>
+        </w:rPr>
+        <w:t>project_SQL_primary_final</w:t>
+      </w:r>
+      <w:proofErr w:type="spellEnd"/>
+      <w:r>
+        <w:rPr>
+          <w:b/>
+          <w:bCs/>
+          <w:u w:val="single"/>
+        </w:rPr>
+        <w:t>:</w:t>
+      </w:r>
+      <w:r>
+        <w:t xml:space="preserve"> Pro vytvoření tohoto datového podkladu jsem využil primární </w:t>
+      </w:r>
+      <w:proofErr w:type="gramStart"/>
+      <w:r>
+        <w:t xml:space="preserve">tabulky </w:t>
+      </w:r>
+      <w:r>
+        <w:t xml:space="preserve"> </w:t>
+      </w:r>
+      <w:proofErr w:type="spellStart"/>
+      <w:r>
+        <w:rPr>
+          <w:i/>
+          <w:iCs/>
+        </w:rPr>
+        <w:t>czechia</w:t>
+      </w:r>
+      <w:proofErr w:type="gramEnd"/>
+      <w:r>
+        <w:rPr>
+          <w:i/>
+          <w:iCs/>
+        </w:rPr>
+        <w:t>_payroll</w:t>
+      </w:r>
+      <w:proofErr w:type="spellEnd"/>
+      <w:r>
+        <w:t xml:space="preserve"> a </w:t>
+      </w:r>
+      <w:proofErr w:type="spellStart"/>
+      <w:r>
+        <w:rPr>
+          <w:i/>
+          <w:iCs/>
+        </w:rPr>
+        <w:t>czechia_price</w:t>
+      </w:r>
+      <w:proofErr w:type="spellEnd"/>
+      <w:r>
+        <w:t>.</w:t>
+      </w:r>
+      <w:r>
+        <w:t xml:space="preserve"> Každou jsem seskupil na stejné období </w:t>
+      </w:r>
+      <w:r>
+        <w:t>(stejné roky)</w:t>
+      </w:r>
+      <w:r>
+        <w:t xml:space="preserve"> </w:t>
+      </w:r>
+      <w:r>
+        <w:t xml:space="preserve">a pomocí příkazu UNION </w:t>
+      </w:r>
+      <w:r>
+        <w:t xml:space="preserve">je </w:t>
+      </w:r>
+      <w:r>
+        <w:t>spojil do jedné tabulky.</w:t>
+      </w:r>
+      <w:r>
+        <w:t xml:space="preserve"> Obsahuje hodnoty pro jednotlivé roky, filtrování bude prováděno pomocí sloupce </w:t>
+      </w:r>
+      <w:proofErr w:type="spellStart"/>
+      <w:r>
+        <w:t>value_t</w:t>
+      </w:r>
+      <w:r>
+        <w:t>y</w:t>
+      </w:r>
+      <w:r>
+        <w:t>pe_code</w:t>
+      </w:r>
+      <w:proofErr w:type="spellEnd"/>
+      <w:r>
+        <w:t>.</w:t>
+      </w:r>
+    </w:p>
+    <w:p>
+      <w:r>
+        <w:rPr>
+          <w:b/>
+          <w:bCs/>
+          <w:u w:val="single"/>
+        </w:rPr>
+        <w:t xml:space="preserve">Vytvoření tabulky </w:t>
+      </w:r>
+      <w:proofErr w:type="spellStart"/>
+      <w:r>
+        <w:rPr>
+          <w:b/>
+          <w:bCs/>
+          <w:u w:val="single"/>
+        </w:rPr>
+        <w:t>project_SQL_</w:t>
+      </w:r>
+      <w:r>
+        <w:rPr>
+          <w:b/>
+          <w:bCs/>
+          <w:u w:val="single"/>
+        </w:rPr>
+        <w:t>secondary</w:t>
+      </w:r>
+      <w:r>
+        <w:rPr>
+          <w:b/>
+          <w:bCs/>
+          <w:u w:val="single"/>
+        </w:rPr>
+        <w:t>_final</w:t>
+      </w:r>
+      <w:proofErr w:type="spellEnd"/>
+      <w:r>
+        <w:rPr>
+          <w:b/>
+          <w:bCs/>
+          <w:u w:val="single"/>
+        </w:rPr>
+        <w:t>:</w:t>
+      </w:r>
+      <w:r>
+        <w:t xml:space="preserve"> </w:t>
+      </w:r>
+      <w:r>
+        <w:t xml:space="preserve">Jako základ tohoto podkladu byla použita </w:t>
+      </w:r>
+      <w:proofErr w:type="gramStart"/>
+      <w:r>
+        <w:t xml:space="preserve">tabulka  </w:t>
+      </w:r>
+      <w:proofErr w:type="spellStart"/>
+      <w:r>
+        <w:rPr>
+          <w:i/>
+          <w:iCs/>
+        </w:rPr>
+        <w:t>countries</w:t>
+      </w:r>
+      <w:proofErr w:type="spellEnd"/>
+      <w:proofErr w:type="gramEnd"/>
+      <w:r>
+        <w:t xml:space="preserve">, </w:t>
+      </w:r>
+      <w:r>
+        <w:t>filtrovaná</w:t>
+      </w:r>
+      <w:r>
+        <w:t xml:space="preserve"> pouze na země v Evropě.</w:t>
+      </w:r>
+      <w:r>
+        <w:t xml:space="preserve"> Ke každému státu jsem pomocí JOIN připojil hodnoty HDP, GINI a populace z tabulky </w:t>
+      </w:r>
+      <w:proofErr w:type="spellStart"/>
+      <w:r>
+        <w:rPr>
+          <w:i/>
+          <w:iCs/>
+        </w:rPr>
+        <w:t>economies</w:t>
+      </w:r>
+      <w:proofErr w:type="spellEnd"/>
+      <w:r>
+        <w:t xml:space="preserve"> pro stejné roky, jako v první tabulce.</w:t>
+      </w:r>
+    </w:p>
+    <w:p>
+      <w:pPr>
+        <w:jc w:val="center"/>
+        <w:rPr>
+          <w:b/>
+          <w:bCs/>
+          <w:sz w:val="28"/>
+          <w:szCs w:val="28"/>
+        </w:rPr>
+      </w:pPr>
       <w:r>
         <w:rPr>
           <w:b/>
@@ -62,11 +457,20 @@
     </w:p>
     <w:p>
       <w:r>
-        <w:t>Nejvíce období zaznamenalo pokles v období 2012 – 2013 (12 odvětví). Patrně do způsobila finanční krize v předchozích letech.</w:t>
-      </w:r>
-    </w:p>
-    <w:p>
-      <w:r>
+        <w:t xml:space="preserve">Nejvíce období zaznamenalo pokles v období </w:t>
+      </w:r>
+      <w:proofErr w:type="gramStart"/>
+      <w:r>
+        <w:t>2012 – 2013</w:t>
+      </w:r>
+      <w:proofErr w:type="gramEnd"/>
+      <w:r>
+        <w:t xml:space="preserve"> (12 odvětví). Patrně do způsobila finanční krize v předchozích letech.</w:t>
+      </w:r>
+    </w:p>
+    <w:p>
+      <w:r>
+        <w:lastRenderedPageBreak/>
         <w:t xml:space="preserve">Největší pokles byl zaznamenán ve stejném období v oboru </w:t>
       </w:r>
       <w:r>
@@ -149,8 +553,13 @@
           <w:numId w:val="3"/>
         </w:numPr>
       </w:pPr>
-      <w:r>
-        <w:t>payroll_difference: rozdíl mezi mzdami.</w:t>
+      <w:proofErr w:type="spellStart"/>
+      <w:r>
+        <w:t>payroll_difference</w:t>
+      </w:r>
+      <w:proofErr w:type="spellEnd"/>
+      <w:r>
+        <w:t>: rozdíl mezi mzdami.</w:t>
       </w:r>
     </w:p>
     <w:p>
@@ -161,16 +570,15 @@
           <w:numId w:val="3"/>
         </w:numPr>
       </w:pPr>
-      <w:r>
-        <w:t>difference_percent: procentuální změna mzdy</w:t>
-      </w:r>
-    </w:p>
-    <w:p>
-      <w:r>
-        <w:t>Pro výslednou tabulku jsem vyfiltroval pouze záporné hodnoty (poklesy mezd).</w:t>
-      </w:r>
-    </w:p>
-    <w:p/>
+      <w:proofErr w:type="spellStart"/>
+      <w:r>
+        <w:t>difference_percent</w:t>
+      </w:r>
+      <w:proofErr w:type="spellEnd"/>
+      <w:r>
+        <w:t>: procentuální změna mzdy</w:t>
+      </w:r>
+    </w:p>
     <w:p>
       <w:pPr>
         <w:rPr>
@@ -180,7 +588,7 @@
         </w:rPr>
       </w:pPr>
       <w:r>
-        <w:br w:type="page"/>
+        <w:t>Pro výslednou tabulku jsem vyfiltroval pouze záporné hodnoty (poklesy mezd).</w:t>
       </w:r>
     </w:p>
     <w:p>
@@ -193,7 +601,6 @@
         </w:rPr>
       </w:pPr>
       <w:r>
-        <w:lastRenderedPageBreak/>
         <w:t>Kolik je možné si koupit litrů mléka a kilogramů chleba za první a poslední srovnatelné</w:t>
       </w:r>
       <w:r>
@@ -330,9 +737,19 @@
       <w:r>
         <w:t xml:space="preserve">Využitím </w:t>
       </w:r>
-      <w:r>
-        <w:t>Common Table Expression</w:t>
-      </w:r>
+      <w:proofErr w:type="spellStart"/>
+      <w:r>
+        <w:t>Common</w:t>
+      </w:r>
+      <w:proofErr w:type="spellEnd"/>
+      <w:r>
+        <w:t xml:space="preserve"> Table </w:t>
+      </w:r>
+      <w:proofErr w:type="spellStart"/>
+      <w:r>
+        <w:t>Expression</w:t>
+      </w:r>
+      <w:proofErr w:type="spellEnd"/>
       <w:r>
         <w:t xml:space="preserve"> jsem si vytvořil pomocnou tabulku obsahující </w:t>
       </w:r>
@@ -344,9 +761,19 @@
       <w:r>
         <w:t xml:space="preserve">Následně jsem pomocí </w:t>
       </w:r>
-      <w:r>
-        <w:t>Window Functions</w:t>
-      </w:r>
+      <w:proofErr w:type="spellStart"/>
+      <w:r>
+        <w:t>Window</w:t>
+      </w:r>
+      <w:proofErr w:type="spellEnd"/>
+      <w:r>
+        <w:t xml:space="preserve"> </w:t>
+      </w:r>
+      <w:proofErr w:type="spellStart"/>
+      <w:r>
+        <w:t>Functions</w:t>
+      </w:r>
+      <w:proofErr w:type="spellEnd"/>
       <w:r>
         <w:t xml:space="preserve"> MIN a MAX z této pomocné tabulky vybral jen hodnoty pro první a poslední srovnatelné období</w:t>
       </w:r>
@@ -362,6 +789,7 @@
     </w:p>
     <w:p>
       <w:r>
+        <w:lastRenderedPageBreak/>
         <w:t>Pomocí JOIN jsem k těmto obdobím připojil výši průměrné mzdy.</w:t>
       </w:r>
     </w:p>
@@ -381,7 +809,15 @@
         <w:pStyle w:val="Nadpis1"/>
       </w:pPr>
       <w:r>
-        <w:t>Která kategorie potravin zdražuje nejpomaleji (je u ní nejnižší percentuální meziroční nárůst)?</w:t>
+        <w:t xml:space="preserve">Která kategorie potravin zdražuje nejpomaleji (je u ní nejnižší </w:t>
+      </w:r>
+      <w:proofErr w:type="spellStart"/>
+      <w:r>
+        <w:t>percentuální</w:t>
+      </w:r>
+      <w:proofErr w:type="spellEnd"/>
+      <w:r>
+        <w:t xml:space="preserve"> meziroční nárůst)?</w:t>
       </w:r>
     </w:p>
     <w:p>
@@ -392,7 +828,15 @@
         <w:t>Rajská jablka červená kulatá</w:t>
       </w:r>
       <w:r>
-        <w:t xml:space="preserve"> – mezi roky 2006 a 2007 došlo ke snížení ceny o 30,28%. V roce 2006 byla průměrná cena 57,83 Kč/kg a roce 2007 se prodávala průměrně za 40,32 Kč/kg.</w:t>
+        <w:t xml:space="preserve"> – mezi roky 2006 a 2007 došlo ke snížení ceny o </w:t>
+      </w:r>
+      <w:proofErr w:type="gramStart"/>
+      <w:r>
+        <w:t>30,28%</w:t>
+      </w:r>
+      <w:proofErr w:type="gramEnd"/>
+      <w:r>
+        <w:t>. V roce 2006 byla průměrná cena 57,83 Kč/kg a roce 2007 se prodávala průměrně za 40,32 Kč/kg.</w:t>
       </w:r>
     </w:p>
     <w:p>
@@ -405,7 +849,23 @@
     </w:p>
     <w:p>
       <w:r>
-        <w:t>Využitím Common Table Expression jsem si vytvořil tabulku obsahující</w:t>
+        <w:t xml:space="preserve">Využitím </w:t>
+      </w:r>
+      <w:proofErr w:type="spellStart"/>
+      <w:r>
+        <w:t>Common</w:t>
+      </w:r>
+      <w:proofErr w:type="spellEnd"/>
+      <w:r>
+        <w:t xml:space="preserve"> Table </w:t>
+      </w:r>
+      <w:proofErr w:type="spellStart"/>
+      <w:r>
+        <w:t>Expression</w:t>
+      </w:r>
+      <w:proofErr w:type="spellEnd"/>
+      <w:r>
+        <w:t xml:space="preserve"> jsem si vytvořil tabulku obsahující</w:t>
       </w:r>
       <w:r>
         <w:t xml:space="preserve"> meziroční rozdíly</w:t>
@@ -430,36 +890,165 @@
     </w:p>
     <w:p>
       <w:pPr>
+        <w:pStyle w:val="Nadpis1"/>
+      </w:pPr>
+      <w:r>
+        <w:t>Existuje rok, ve kterém byl meziroční nárůst cen potravin výrazně vyšší než růst mezd (větší než 10 %)?</w:t>
+      </w:r>
+    </w:p>
+    <w:p>
+      <w:r>
+        <w:t>Ano, takový rok existuje. Na základě sledovaných dat k tomuto došlo ve 33 případech. Největší rozdíl byl mezi průměrnou cenou papriky mezi roky 2006 a 2007 a změnou průměrné mzdy ve stejném období.</w:t>
+      </w:r>
+      <w:r>
+        <w:t xml:space="preserve"> Cena paprik vzrostla o 94,82 %, ale průměrná mzda vzrostla pouze o 7,23 %.</w:t>
+      </w:r>
+    </w:p>
+    <w:p>
+      <w:pPr>
+        <w:pStyle w:val="Nadpis2"/>
+      </w:pPr>
+      <w:r>
+        <w:t>Postup získání dat:</w:t>
+      </w:r>
+    </w:p>
+    <w:p>
+      <w:r>
+        <w:t xml:space="preserve">Nejprve jsem zjistil </w:t>
+      </w:r>
+      <w:r>
+        <w:t>meziroční změnu průměrných cen jednotlivých potravin. Následně pro meziroční změnu průměrných mezd. Obě hodnoty jsem vyjádřil jako procentní změnu.</w:t>
+      </w:r>
+    </w:p>
+    <w:p>
+      <w:r>
+        <w:t xml:space="preserve">Pro jednotlivé roky a potraviny jsem vytvořil sloupec s rozdílem výše uvedených procentních změn a seřadil od </w:t>
+      </w:r>
+      <w:r>
+        <w:t>nejnižšího rozdílu</w:t>
+      </w:r>
+      <w:r>
+        <w:t>.</w:t>
+      </w:r>
+    </w:p>
+    <w:p/>
+    <w:p>
+      <w:pPr>
+        <w:pStyle w:val="Nadpis1"/>
+      </w:pPr>
+      <w:r>
+        <w:t xml:space="preserve">Má výška HDP vliv na změny ve mzdách a cenách potravin? Neboli, pokud HDP vzroste výrazněji v jednom </w:t>
+      </w:r>
+      <w:r>
+        <w:t>roce, projeví</w:t>
+      </w:r>
+      <w:r>
+        <w:t xml:space="preserve"> se to na cenách potravin či mzdách ve stejném nebo následujícím roce výraznějším růstem?</w:t>
+      </w:r>
+    </w:p>
+    <w:p>
+      <w:r>
+        <w:t xml:space="preserve">Pro řešení úkolu byly k dispozici data z let </w:t>
+      </w:r>
+      <w:proofErr w:type="gramStart"/>
+      <w:r>
+        <w:t>2006 – 2018</w:t>
+      </w:r>
+      <w:proofErr w:type="gramEnd"/>
+      <w:r>
+        <w:t xml:space="preserve">. </w:t>
+      </w:r>
+      <w:r>
+        <w:t xml:space="preserve">Pro zjištění meziročních změn cen potravin byl k dispozici pouze datový model poskytující ceny potravin, ale už ne jejich vážený průměr (množství nakupovaných potravin). </w:t>
+      </w:r>
+    </w:p>
+    <w:p>
+      <w:r>
+        <w:t>M</w:t>
+      </w:r>
+      <w:r>
+        <w:t>eziroční změna HDP má určitý vliv na meziroční změnu cen a mez ve stejném nebo následujícím roce.</w:t>
+      </w:r>
+      <w:r>
+        <w:t xml:space="preserve"> Nicméně tento vliv není zcela jednoznačný a neprojevuje se pokaždé.</w:t>
+      </w:r>
+      <w:r>
+        <w:t xml:space="preserve"> Zejména ceny jdou v některých letech proti směru vývoje HDP.</w:t>
+      </w:r>
+      <w:r>
+        <w:t xml:space="preserve"> Mzdy se více přibližují změnám v HDP – nejsou tak rozkolísané.</w:t>
+      </w:r>
+    </w:p>
+    <w:p>
+      <w:r>
+        <w:t xml:space="preserve">Obecně tedy lze konstatovat, že HDP má na ceny a mzdy vliv spíše z delšího časového období, kdy se obě veličiny </w:t>
+      </w:r>
+      <w:r>
+        <w:t>pokouší</w:t>
+      </w:r>
+      <w:r>
+        <w:t xml:space="preserve"> </w:t>
+      </w:r>
+      <w:r>
+        <w:t>přibližovat k</w:t>
+      </w:r>
+      <w:r>
+        <w:t xml:space="preserve"> trend</w:t>
+      </w:r>
+      <w:r>
+        <w:t>u</w:t>
+      </w:r>
+      <w:r>
+        <w:t xml:space="preserve"> </w:t>
+      </w:r>
+      <w:r>
+        <w:t>změn</w:t>
+      </w:r>
+      <w:r>
+        <w:t xml:space="preserve"> HDP.</w:t>
+      </w:r>
+      <w:r>
+        <w:t xml:space="preserve"> Toto ilustruje níže uvedený graf vytvořený na základě získaných dat.</w:t>
+      </w:r>
+      <w:r>
+        <w:t xml:space="preserve"> </w:t>
+      </w:r>
+    </w:p>
+    <w:p>
+      <w:r>
+        <w:lastRenderedPageBreak/>
+        <w:t xml:space="preserve"> </w:t>
+      </w:r>
+      <w:r>
         <w:rPr>
-          <w:b/>
-          <w:bCs/>
-          <w:u w:val="single"/>
+          <w:noProof/>
         </w:rPr>
-      </w:pPr>
-      <w:r>
-        <w:br w:type="page"/>
-      </w:r>
-    </w:p>
-    <w:p>
-      <w:pPr>
-        <w:pStyle w:val="Nadpis1"/>
-      </w:pPr>
-      <w:r>
-        <w:lastRenderedPageBreak/>
-        <w:t>Existuje rok, ve kterém byl meziroční nárůst cen potravin výrazně vyšší než růst mezd (větší než 10 %)?</w:t>
-      </w:r>
-    </w:p>
-    <w:p>
-      <w:r>
-        <w:t>Ano, takový rok existuje. Na základě sledovaných dat k tomuto došlo ve 33 případech. Největší rozdíl byl mezi průměrnou cenou papriky mezi roky 2006 a 2007 a změnou průměrné mzdy ve stejném období.</w:t>
-      </w:r>
-      <w:r>
-        <w:t xml:space="preserve"> Cena paprik vzrostla o 94,82 %, ale průměrná mzda vzrostla pouze o 7,23 %.</w:t>
-      </w:r>
-    </w:p>
+        <w:drawing>
+          <wp:inline distT="0" distB="0" distL="0" distR="0" wp14:anchorId="7D0472E6" wp14:editId="7337E2AD">
+            <wp:extent cx="5760720" cy="2225040"/>
+            <wp:effectExtent l="0" t="0" r="11430" b="3810"/>
+            <wp:docPr id="613938397" name="Graf 1">
+              <a:extLst xmlns:a="http://schemas.openxmlformats.org/drawingml/2006/main">
+                <a:ext uri="{FF2B5EF4-FFF2-40B4-BE49-F238E27FC236}">
+                  <a16:creationId xmlns:a16="http://schemas.microsoft.com/office/drawing/2014/main" id="{BB60CD31-A3D8-EB7D-6449-2F4F1504D2F3}"/>
+                </a:ext>
+              </a:extLst>
+            </wp:docPr>
+            <wp:cNvGraphicFramePr/>
+            <a:graphic xmlns:a="http://schemas.openxmlformats.org/drawingml/2006/main">
+              <a:graphicData uri="http://schemas.openxmlformats.org/drawingml/2006/chart">
+                <c:chart xmlns:c="http://schemas.openxmlformats.org/drawingml/2006/chart" xmlns:r="http://schemas.openxmlformats.org/officeDocument/2006/relationships" r:id="rId7"/>
+              </a:graphicData>
+            </a:graphic>
+          </wp:inline>
+        </w:drawing>
+      </w:r>
+    </w:p>
+    <w:p/>
     <w:p>
       <w:pPr>
         <w:pStyle w:val="Nadpis2"/>
+        <w:keepNext/>
       </w:pPr>
       <w:r>
         <w:t>Postup získání dat:</w:t>
@@ -467,36 +1056,17 @@
     </w:p>
     <w:p>
       <w:r>
-        <w:t xml:space="preserve">Nejprve jsem zjistil </w:t>
-      </w:r>
-      <w:r>
-        <w:t>meziroční změnu průměrných cen jednotlivých potravin. Následně pro meziroční změnu průměrných mezd. Obě hodnoty jsem vyjádřil jako procentní změnu.</w:t>
-      </w:r>
-    </w:p>
-    <w:p>
-      <w:r>
-        <w:t xml:space="preserve">Pro jednotlivé roky a potraviny jsem vytvořil sloupec s rozdílem výše uvedených procentních změn a seřadil od </w:t>
-      </w:r>
-      <w:r>
-        <w:t>nejnižšího rozdílu</w:t>
-      </w:r>
-      <w:r>
-        <w:t>.</w:t>
-      </w:r>
-    </w:p>
-    <w:p/>
-    <w:p/>
-    <w:p/>
-    <w:p/>
-    <w:p>
-      <w:r>
-        <w:t xml:space="preserve"> </w:t>
-      </w:r>
-    </w:p>
-    <w:p/>
-    <w:p/>
-    <w:p/>
-    <w:p/>
+        <w:t>S využitím scriptů z úkolů, jsem vytvořil dotazy pro získání procentních rozdílů HDP, cen a mezd přepočítaná na stejná období.</w:t>
+      </w:r>
+      <w:r>
+        <w:t xml:space="preserve"> Tyto dotazy jsme spojit a získal tak výsledek, který zobrazuje všechny potřebné hodnoty v jedné tabulce.</w:t>
+      </w:r>
+    </w:p>
+    <w:p>
+      <w:r>
+        <w:t>Pro lepší vyhodnocení jsem data překopíroval do MS Excel a vytvořil z nich graf.</w:t>
+      </w:r>
+    </w:p>
     <w:p/>
     <w:sectPr>
       <w:pgSz w:w="11906" w:h="16838"/>
@@ -1134,6 +1704,385 @@
       </w:rPr>
     </w:lvl>
   </w:abstractNum>
+  <w:abstractNum w:abstractNumId="6" w15:restartNumberingAfterBreak="0">
+    <w:nsid w:val="5E0365F5"/>
+    <w:multiLevelType w:val="hybridMultilevel"/>
+    <w:tmpl w:val="61F08E62"/>
+    <w:lvl w:ilvl="0" w:tplc="0405000F">
+      <w:start w:val="1"/>
+      <w:numFmt w:val="decimal"/>
+      <w:lvlText w:val="%1."/>
+      <w:lvlJc w:val="left"/>
+      <w:pPr>
+        <w:ind w:left="720" w:hanging="360"/>
+      </w:pPr>
+      <w:rPr>
+        <w:rFonts w:hint="default"/>
+      </w:rPr>
+    </w:lvl>
+    <w:lvl w:ilvl="1" w:tplc="04050019" w:tentative="1">
+      <w:start w:val="1"/>
+      <w:numFmt w:val="lowerLetter"/>
+      <w:lvlText w:val="%2."/>
+      <w:lvlJc w:val="left"/>
+      <w:pPr>
+        <w:ind w:left="1440" w:hanging="360"/>
+      </w:pPr>
+    </w:lvl>
+    <w:lvl w:ilvl="2" w:tplc="0405001B" w:tentative="1">
+      <w:start w:val="1"/>
+      <w:numFmt w:val="lowerRoman"/>
+      <w:lvlText w:val="%3."/>
+      <w:lvlJc w:val="right"/>
+      <w:pPr>
+        <w:ind w:left="2160" w:hanging="180"/>
+      </w:pPr>
+    </w:lvl>
+    <w:lvl w:ilvl="3" w:tplc="0405000F" w:tentative="1">
+      <w:start w:val="1"/>
+      <w:numFmt w:val="decimal"/>
+      <w:lvlText w:val="%4."/>
+      <w:lvlJc w:val="left"/>
+      <w:pPr>
+        <w:ind w:left="2880" w:hanging="360"/>
+      </w:pPr>
+    </w:lvl>
+    <w:lvl w:ilvl="4" w:tplc="04050019" w:tentative="1">
+      <w:start w:val="1"/>
+      <w:numFmt w:val="lowerLetter"/>
+      <w:lvlText w:val="%5."/>
+      <w:lvlJc w:val="left"/>
+      <w:pPr>
+        <w:ind w:left="3600" w:hanging="360"/>
+      </w:pPr>
+    </w:lvl>
+    <w:lvl w:ilvl="5" w:tplc="0405001B" w:tentative="1">
+      <w:start w:val="1"/>
+      <w:numFmt w:val="lowerRoman"/>
+      <w:lvlText w:val="%6."/>
+      <w:lvlJc w:val="right"/>
+      <w:pPr>
+        <w:ind w:left="4320" w:hanging="180"/>
+      </w:pPr>
+    </w:lvl>
+    <w:lvl w:ilvl="6" w:tplc="0405000F" w:tentative="1">
+      <w:start w:val="1"/>
+      <w:numFmt w:val="decimal"/>
+      <w:lvlText w:val="%7."/>
+      <w:lvlJc w:val="left"/>
+      <w:pPr>
+        <w:ind w:left="5040" w:hanging="360"/>
+      </w:pPr>
+    </w:lvl>
+    <w:lvl w:ilvl="7" w:tplc="04050019" w:tentative="1">
+      <w:start w:val="1"/>
+      <w:numFmt w:val="lowerLetter"/>
+      <w:lvlText w:val="%8."/>
+      <w:lvlJc w:val="left"/>
+      <w:pPr>
+        <w:ind w:left="5760" w:hanging="360"/>
+      </w:pPr>
+    </w:lvl>
+    <w:lvl w:ilvl="8" w:tplc="0405001B" w:tentative="1">
+      <w:start w:val="1"/>
+      <w:numFmt w:val="lowerRoman"/>
+      <w:lvlText w:val="%9."/>
+      <w:lvlJc w:val="right"/>
+      <w:pPr>
+        <w:ind w:left="6480" w:hanging="180"/>
+      </w:pPr>
+    </w:lvl>
+  </w:abstractNum>
+  <w:abstractNum w:abstractNumId="7" w15:restartNumberingAfterBreak="0">
+    <w:nsid w:val="63BB556D"/>
+    <w:multiLevelType w:val="hybridMultilevel"/>
+    <w:tmpl w:val="FA84441A"/>
+    <w:lvl w:ilvl="0" w:tplc="04050017">
+      <w:start w:val="1"/>
+      <w:numFmt w:val="lowerLetter"/>
+      <w:lvlText w:val="%1)"/>
+      <w:lvlJc w:val="left"/>
+      <w:pPr>
+        <w:ind w:left="720" w:hanging="360"/>
+      </w:pPr>
+      <w:rPr>
+        <w:rFonts w:hint="default"/>
+      </w:rPr>
+    </w:lvl>
+    <w:lvl w:ilvl="1" w:tplc="04050019" w:tentative="1">
+      <w:start w:val="1"/>
+      <w:numFmt w:val="lowerLetter"/>
+      <w:lvlText w:val="%2."/>
+      <w:lvlJc w:val="left"/>
+      <w:pPr>
+        <w:ind w:left="1440" w:hanging="360"/>
+      </w:pPr>
+    </w:lvl>
+    <w:lvl w:ilvl="2" w:tplc="0405001B" w:tentative="1">
+      <w:start w:val="1"/>
+      <w:numFmt w:val="lowerRoman"/>
+      <w:lvlText w:val="%3."/>
+      <w:lvlJc w:val="right"/>
+      <w:pPr>
+        <w:ind w:left="2160" w:hanging="180"/>
+      </w:pPr>
+    </w:lvl>
+    <w:lvl w:ilvl="3" w:tplc="0405000F" w:tentative="1">
+      <w:start w:val="1"/>
+      <w:numFmt w:val="decimal"/>
+      <w:lvlText w:val="%4."/>
+      <w:lvlJc w:val="left"/>
+      <w:pPr>
+        <w:ind w:left="2880" w:hanging="360"/>
+      </w:pPr>
+    </w:lvl>
+    <w:lvl w:ilvl="4" w:tplc="04050019" w:tentative="1">
+      <w:start w:val="1"/>
+      <w:numFmt w:val="lowerLetter"/>
+      <w:lvlText w:val="%5."/>
+      <w:lvlJc w:val="left"/>
+      <w:pPr>
+        <w:ind w:left="3600" w:hanging="360"/>
+      </w:pPr>
+    </w:lvl>
+    <w:lvl w:ilvl="5" w:tplc="0405001B" w:tentative="1">
+      <w:start w:val="1"/>
+      <w:numFmt w:val="lowerRoman"/>
+      <w:lvlText w:val="%6."/>
+      <w:lvlJc w:val="right"/>
+      <w:pPr>
+        <w:ind w:left="4320" w:hanging="180"/>
+      </w:pPr>
+    </w:lvl>
+    <w:lvl w:ilvl="6" w:tplc="0405000F" w:tentative="1">
+      <w:start w:val="1"/>
+      <w:numFmt w:val="decimal"/>
+      <w:lvlText w:val="%7."/>
+      <w:lvlJc w:val="left"/>
+      <w:pPr>
+        <w:ind w:left="5040" w:hanging="360"/>
+      </w:pPr>
+    </w:lvl>
+    <w:lvl w:ilvl="7" w:tplc="04050019" w:tentative="1">
+      <w:start w:val="1"/>
+      <w:numFmt w:val="lowerLetter"/>
+      <w:lvlText w:val="%8."/>
+      <w:lvlJc w:val="left"/>
+      <w:pPr>
+        <w:ind w:left="5760" w:hanging="360"/>
+      </w:pPr>
+    </w:lvl>
+    <w:lvl w:ilvl="8" w:tplc="0405001B" w:tentative="1">
+      <w:start w:val="1"/>
+      <w:numFmt w:val="lowerRoman"/>
+      <w:lvlText w:val="%9."/>
+      <w:lvlJc w:val="right"/>
+      <w:pPr>
+        <w:ind w:left="6480" w:hanging="180"/>
+      </w:pPr>
+    </w:lvl>
+  </w:abstractNum>
+  <w:abstractNum w:abstractNumId="8" w15:restartNumberingAfterBreak="0">
+    <w:nsid w:val="6B1F40B6"/>
+    <w:multiLevelType w:val="hybridMultilevel"/>
+    <w:tmpl w:val="E9C4AD56"/>
+    <w:lvl w:ilvl="0" w:tplc="04050017">
+      <w:start w:val="1"/>
+      <w:numFmt w:val="lowerLetter"/>
+      <w:lvlText w:val="%1)"/>
+      <w:lvlJc w:val="left"/>
+      <w:pPr>
+        <w:ind w:left="720" w:hanging="360"/>
+      </w:pPr>
+      <w:rPr>
+        <w:rFonts w:hint="default"/>
+      </w:rPr>
+    </w:lvl>
+    <w:lvl w:ilvl="1" w:tplc="04050019" w:tentative="1">
+      <w:start w:val="1"/>
+      <w:numFmt w:val="lowerLetter"/>
+      <w:lvlText w:val="%2."/>
+      <w:lvlJc w:val="left"/>
+      <w:pPr>
+        <w:ind w:left="1440" w:hanging="360"/>
+      </w:pPr>
+    </w:lvl>
+    <w:lvl w:ilvl="2" w:tplc="0405001B" w:tentative="1">
+      <w:start w:val="1"/>
+      <w:numFmt w:val="lowerRoman"/>
+      <w:lvlText w:val="%3."/>
+      <w:lvlJc w:val="right"/>
+      <w:pPr>
+        <w:ind w:left="2160" w:hanging="180"/>
+      </w:pPr>
+    </w:lvl>
+    <w:lvl w:ilvl="3" w:tplc="0405000F" w:tentative="1">
+      <w:start w:val="1"/>
+      <w:numFmt w:val="decimal"/>
+      <w:lvlText w:val="%4."/>
+      <w:lvlJc w:val="left"/>
+      <w:pPr>
+        <w:ind w:left="2880" w:hanging="360"/>
+      </w:pPr>
+    </w:lvl>
+    <w:lvl w:ilvl="4" w:tplc="04050019" w:tentative="1">
+      <w:start w:val="1"/>
+      <w:numFmt w:val="lowerLetter"/>
+      <w:lvlText w:val="%5."/>
+      <w:lvlJc w:val="left"/>
+      <w:pPr>
+        <w:ind w:left="3600" w:hanging="360"/>
+      </w:pPr>
+    </w:lvl>
+    <w:lvl w:ilvl="5" w:tplc="0405001B" w:tentative="1">
+      <w:start w:val="1"/>
+      <w:numFmt w:val="lowerRoman"/>
+      <w:lvlText w:val="%6."/>
+      <w:lvlJc w:val="right"/>
+      <w:pPr>
+        <w:ind w:left="4320" w:hanging="180"/>
+      </w:pPr>
+    </w:lvl>
+    <w:lvl w:ilvl="6" w:tplc="0405000F" w:tentative="1">
+      <w:start w:val="1"/>
+      <w:numFmt w:val="decimal"/>
+      <w:lvlText w:val="%7."/>
+      <w:lvlJc w:val="left"/>
+      <w:pPr>
+        <w:ind w:left="5040" w:hanging="360"/>
+      </w:pPr>
+    </w:lvl>
+    <w:lvl w:ilvl="7" w:tplc="04050019" w:tentative="1">
+      <w:start w:val="1"/>
+      <w:numFmt w:val="lowerLetter"/>
+      <w:lvlText w:val="%8."/>
+      <w:lvlJc w:val="left"/>
+      <w:pPr>
+        <w:ind w:left="5760" w:hanging="360"/>
+      </w:pPr>
+    </w:lvl>
+    <w:lvl w:ilvl="8" w:tplc="0405001B" w:tentative="1">
+      <w:start w:val="1"/>
+      <w:numFmt w:val="lowerRoman"/>
+      <w:lvlText w:val="%9."/>
+      <w:lvlJc w:val="right"/>
+      <w:pPr>
+        <w:ind w:left="6480" w:hanging="180"/>
+      </w:pPr>
+    </w:lvl>
+  </w:abstractNum>
+  <w:abstractNum w:abstractNumId="9" w15:restartNumberingAfterBreak="0">
+    <w:nsid w:val="6BD631C5"/>
+    <w:multiLevelType w:val="hybridMultilevel"/>
+    <w:tmpl w:val="E52089C2"/>
+    <w:lvl w:ilvl="0" w:tplc="D054C68E">
+      <w:numFmt w:val="bullet"/>
+      <w:lvlText w:val="-"/>
+      <w:lvlJc w:val="left"/>
+      <w:pPr>
+        <w:ind w:left="720" w:hanging="360"/>
+      </w:pPr>
+      <w:rPr>
+        <w:rFonts w:ascii="Aptos" w:eastAsiaTheme="minorHAnsi" w:hAnsi="Aptos" w:cstheme="minorBidi" w:hint="default"/>
+      </w:rPr>
+    </w:lvl>
+    <w:lvl w:ilvl="1" w:tplc="04050003" w:tentative="1">
+      <w:start w:val="1"/>
+      <w:numFmt w:val="bullet"/>
+      <w:lvlText w:val="o"/>
+      <w:lvlJc w:val="left"/>
+      <w:pPr>
+        <w:ind w:left="1440" w:hanging="360"/>
+      </w:pPr>
+      <w:rPr>
+        <w:rFonts w:ascii="Courier New" w:hAnsi="Courier New" w:cs="Courier New" w:hint="default"/>
+      </w:rPr>
+    </w:lvl>
+    <w:lvl w:ilvl="2" w:tplc="04050005" w:tentative="1">
+      <w:start w:val="1"/>
+      <w:numFmt w:val="bullet"/>
+      <w:lvlText w:val=""/>
+      <w:lvlJc w:val="left"/>
+      <w:pPr>
+        <w:ind w:left="2160" w:hanging="360"/>
+      </w:pPr>
+      <w:rPr>
+        <w:rFonts w:ascii="Wingdings" w:hAnsi="Wingdings" w:hint="default"/>
+      </w:rPr>
+    </w:lvl>
+    <w:lvl w:ilvl="3" w:tplc="04050001" w:tentative="1">
+      <w:start w:val="1"/>
+      <w:numFmt w:val="bullet"/>
+      <w:lvlText w:val=""/>
+      <w:lvlJc w:val="left"/>
+      <w:pPr>
+        <w:ind w:left="2880" w:hanging="360"/>
+      </w:pPr>
+      <w:rPr>
+        <w:rFonts w:ascii="Symbol" w:hAnsi="Symbol" w:hint="default"/>
+      </w:rPr>
+    </w:lvl>
+    <w:lvl w:ilvl="4" w:tplc="04050003" w:tentative="1">
+      <w:start w:val="1"/>
+      <w:numFmt w:val="bullet"/>
+      <w:lvlText w:val="o"/>
+      <w:lvlJc w:val="left"/>
+      <w:pPr>
+        <w:ind w:left="3600" w:hanging="360"/>
+      </w:pPr>
+      <w:rPr>
+        <w:rFonts w:ascii="Courier New" w:hAnsi="Courier New" w:cs="Courier New" w:hint="default"/>
+      </w:rPr>
+    </w:lvl>
+    <w:lvl w:ilvl="5" w:tplc="04050005" w:tentative="1">
+      <w:start w:val="1"/>
+      <w:numFmt w:val="bullet"/>
+      <w:lvlText w:val=""/>
+      <w:lvlJc w:val="left"/>
+      <w:pPr>
+        <w:ind w:left="4320" w:hanging="360"/>
+      </w:pPr>
+      <w:rPr>
+        <w:rFonts w:ascii="Wingdings" w:hAnsi="Wingdings" w:hint="default"/>
+      </w:rPr>
+    </w:lvl>
+    <w:lvl w:ilvl="6" w:tplc="04050001" w:tentative="1">
+      <w:start w:val="1"/>
+      <w:numFmt w:val="bullet"/>
+      <w:lvlText w:val=""/>
+      <w:lvlJc w:val="left"/>
+      <w:pPr>
+        <w:ind w:left="5040" w:hanging="360"/>
+      </w:pPr>
+      <w:rPr>
+        <w:rFonts w:ascii="Symbol" w:hAnsi="Symbol" w:hint="default"/>
+      </w:rPr>
+    </w:lvl>
+    <w:lvl w:ilvl="7" w:tplc="04050003" w:tentative="1">
+      <w:start w:val="1"/>
+      <w:numFmt w:val="bullet"/>
+      <w:lvlText w:val="o"/>
+      <w:lvlJc w:val="left"/>
+      <w:pPr>
+        <w:ind w:left="5760" w:hanging="360"/>
+      </w:pPr>
+      <w:rPr>
+        <w:rFonts w:ascii="Courier New" w:hAnsi="Courier New" w:cs="Courier New" w:hint="default"/>
+      </w:rPr>
+    </w:lvl>
+    <w:lvl w:ilvl="8" w:tplc="04050005" w:tentative="1">
+      <w:start w:val="1"/>
+      <w:numFmt w:val="bullet"/>
+      <w:lvlText w:val=""/>
+      <w:lvlJc w:val="left"/>
+      <w:pPr>
+        <w:ind w:left="6480" w:hanging="360"/>
+      </w:pPr>
+      <w:rPr>
+        <w:rFonts w:ascii="Wingdings" w:hAnsi="Wingdings" w:hint="default"/>
+      </w:rPr>
+    </w:lvl>
+  </w:abstractNum>
   <w:num w:numId="1" w16cid:durableId="253785539">
     <w:abstractNumId w:val="4"/>
   </w:num>
@@ -1151,6 +2100,18 @@
   </w:num>
   <w:num w:numId="6" w16cid:durableId="2093507177">
     <w:abstractNumId w:val="2"/>
+  </w:num>
+  <w:num w:numId="7" w16cid:durableId="1773892147">
+    <w:abstractNumId w:val="9"/>
+  </w:num>
+  <w:num w:numId="8" w16cid:durableId="704476902">
+    <w:abstractNumId w:val="6"/>
+  </w:num>
+  <w:num w:numId="9" w16cid:durableId="962494107">
+    <w:abstractNumId w:val="7"/>
+  </w:num>
+  <w:num w:numId="10" w16cid:durableId="932736630">
+    <w:abstractNumId w:val="8"/>
   </w:num>
 </w:numbering>
 </file>
@@ -1555,6 +2516,7 @@
   <w:style w:type="paragraph" w:default="1" w:styleId="Normln">
     <w:name w:val="Normal"/>
     <w:qFormat/>
+    <w:rsid w:val="00325BDB"/>
   </w:style>
   <w:style w:type="paragraph" w:styleId="Nadpis1">
     <w:name w:val="heading 1"/>
@@ -1754,7 +2716,6 @@
   <w:style w:type="character" w:default="1" w:styleId="Standardnpsmoodstavce">
     <w:name w:val="Default Paragraph Font"/>
     <w:uiPriority w:val="1"/>
-    <w:semiHidden/>
     <w:unhideWhenUsed/>
   </w:style>
   <w:style w:type="table" w:default="1" w:styleId="Normlntabulka">
@@ -2068,6 +3029,1259 @@
 </w:styles>
 </file>
 
+<file path=word/charts/chart1.xml><?xml version="1.0" encoding="utf-8"?>
+<c:chartSpace xmlns:c="http://schemas.openxmlformats.org/drawingml/2006/chart" xmlns:a="http://schemas.openxmlformats.org/drawingml/2006/main" xmlns:r="http://schemas.openxmlformats.org/officeDocument/2006/relationships" xmlns:c16r2="http://schemas.microsoft.com/office/drawing/2015/06/chart">
+  <c:date1904 val="0"/>
+  <c:lang val="cs-CZ"/>
+  <c:roundedCorners val="0"/>
+  <mc:AlternateContent xmlns:mc="http://schemas.openxmlformats.org/markup-compatibility/2006">
+    <mc:Choice xmlns:c14="http://schemas.microsoft.com/office/drawing/2007/8/2/chart" Requires="c14">
+      <c14:style val="102"/>
+    </mc:Choice>
+    <mc:Fallback>
+      <c:style val="2"/>
+    </mc:Fallback>
+  </mc:AlternateContent>
+  <c:chart>
+    <c:title>
+      <c:tx>
+        <c:rich>
+          <a:bodyPr rot="0" spcFirstLastPara="1" vertOverflow="ellipsis" vert="horz" wrap="square" anchor="ctr" anchorCtr="1"/>
+          <a:lstStyle/>
+          <a:p>
+            <a:pPr>
+              <a:defRPr sz="960" b="0" i="0" u="none" strike="noStrike" kern="1200" spc="0" baseline="0">
+                <a:solidFill>
+                  <a:schemeClr val="tx1">
+                    <a:lumMod val="65000"/>
+                    <a:lumOff val="35000"/>
+                  </a:schemeClr>
+                </a:solidFill>
+                <a:latin typeface="+mn-lt"/>
+                <a:ea typeface="+mn-ea"/>
+                <a:cs typeface="+mn-cs"/>
+              </a:defRPr>
+            </a:pPr>
+            <a:r>
+              <a:rPr lang="cs-CZ"/>
+              <a:t>Meziroční změny HDP, cen potravin a mezd</a:t>
+            </a:r>
+          </a:p>
+        </c:rich>
+      </c:tx>
+      <c:overlay val="0"/>
+      <c:spPr>
+        <a:noFill/>
+        <a:ln>
+          <a:noFill/>
+        </a:ln>
+        <a:effectLst/>
+      </c:spPr>
+      <c:txPr>
+        <a:bodyPr rot="0" spcFirstLastPara="1" vertOverflow="ellipsis" vert="horz" wrap="square" anchor="ctr" anchorCtr="1"/>
+        <a:lstStyle/>
+        <a:p>
+          <a:pPr>
+            <a:defRPr sz="960" b="0" i="0" u="none" strike="noStrike" kern="1200" spc="0" baseline="0">
+              <a:solidFill>
+                <a:schemeClr val="tx1">
+                  <a:lumMod val="65000"/>
+                  <a:lumOff val="35000"/>
+                </a:schemeClr>
+              </a:solidFill>
+              <a:latin typeface="+mn-lt"/>
+              <a:ea typeface="+mn-ea"/>
+              <a:cs typeface="+mn-cs"/>
+            </a:defRPr>
+          </a:pPr>
+          <a:endParaRPr lang="cs-CZ"/>
+        </a:p>
+      </c:txPr>
+    </c:title>
+    <c:autoTitleDeleted val="0"/>
+    <c:plotArea>
+      <c:layout/>
+      <c:lineChart>
+        <c:grouping val="standard"/>
+        <c:varyColors val="0"/>
+        <c:ser>
+          <c:idx val="0"/>
+          <c:order val="0"/>
+          <c:tx>
+            <c:strRef>
+              <c:f>Tabulka4!$B$1</c:f>
+              <c:strCache>
+                <c:ptCount val="1"/>
+                <c:pt idx="0">
+                  <c:v>GDP_difference_percent</c:v>
+                </c:pt>
+              </c:strCache>
+            </c:strRef>
+          </c:tx>
+          <c:spPr>
+            <a:ln w="28575" cap="rnd">
+              <a:solidFill>
+                <a:schemeClr val="accent1"/>
+              </a:solidFill>
+              <a:prstDash val="lgDash"/>
+              <a:round/>
+            </a:ln>
+            <a:effectLst/>
+          </c:spPr>
+          <c:marker>
+            <c:symbol val="none"/>
+          </c:marker>
+          <c:cat>
+            <c:strRef>
+              <c:f>Tabulka4!$A$2:$A$13</c:f>
+              <c:strCache>
+                <c:ptCount val="12"/>
+                <c:pt idx="0">
+                  <c:v>2006 - 2007</c:v>
+                </c:pt>
+                <c:pt idx="1">
+                  <c:v>2007 - 2008</c:v>
+                </c:pt>
+                <c:pt idx="2">
+                  <c:v>2008 - 2009</c:v>
+                </c:pt>
+                <c:pt idx="3">
+                  <c:v>2009 - 2010</c:v>
+                </c:pt>
+                <c:pt idx="4">
+                  <c:v>2010 - 2011</c:v>
+                </c:pt>
+                <c:pt idx="5">
+                  <c:v>2011 - 2012</c:v>
+                </c:pt>
+                <c:pt idx="6">
+                  <c:v>2012 - 2013</c:v>
+                </c:pt>
+                <c:pt idx="7">
+                  <c:v>2013 - 2014</c:v>
+                </c:pt>
+                <c:pt idx="8">
+                  <c:v>2014 - 2015</c:v>
+                </c:pt>
+                <c:pt idx="9">
+                  <c:v>2015 - 2016</c:v>
+                </c:pt>
+                <c:pt idx="10">
+                  <c:v>2016 - 2017</c:v>
+                </c:pt>
+                <c:pt idx="11">
+                  <c:v>2017 - 2018</c:v>
+                </c:pt>
+              </c:strCache>
+            </c:strRef>
+          </c:cat>
+          <c:val>
+            <c:numRef>
+              <c:f>Tabulka4!$B$2:$B$13</c:f>
+              <c:numCache>
+                <c:formatCode>General</c:formatCode>
+                <c:ptCount val="12"/>
+                <c:pt idx="0">
+                  <c:v>5.57</c:v>
+                </c:pt>
+                <c:pt idx="1">
+                  <c:v>2.69</c:v>
+                </c:pt>
+                <c:pt idx="2">
+                  <c:v>-4.66</c:v>
+                </c:pt>
+                <c:pt idx="3">
+                  <c:v>2.4300000000000002</c:v>
+                </c:pt>
+                <c:pt idx="4">
+                  <c:v>1.76</c:v>
+                </c:pt>
+                <c:pt idx="5">
+                  <c:v>-0.79</c:v>
+                </c:pt>
+                <c:pt idx="6">
+                  <c:v>-0.05</c:v>
+                </c:pt>
+                <c:pt idx="7">
+                  <c:v>2.2599999999999998</c:v>
+                </c:pt>
+                <c:pt idx="8">
+                  <c:v>5.39</c:v>
+                </c:pt>
+                <c:pt idx="9">
+                  <c:v>2.54</c:v>
+                </c:pt>
+                <c:pt idx="10">
+                  <c:v>5.17</c:v>
+                </c:pt>
+                <c:pt idx="11">
+                  <c:v>3.2</c:v>
+                </c:pt>
+              </c:numCache>
+            </c:numRef>
+          </c:val>
+          <c:smooth val="1"/>
+          <c:extLst>
+            <c:ext xmlns:c16="http://schemas.microsoft.com/office/drawing/2014/chart" uri="{C3380CC4-5D6E-409C-BE32-E72D297353CC}">
+              <c16:uniqueId val="{00000000-62FD-429B-AC68-FBEE5C1A3589}"/>
+            </c:ext>
+          </c:extLst>
+        </c:ser>
+        <c:ser>
+          <c:idx val="1"/>
+          <c:order val="1"/>
+          <c:tx>
+            <c:strRef>
+              <c:f>Tabulka4!$C$1</c:f>
+              <c:strCache>
+                <c:ptCount val="1"/>
+                <c:pt idx="0">
+                  <c:v>price_difference_percent</c:v>
+                </c:pt>
+              </c:strCache>
+            </c:strRef>
+          </c:tx>
+          <c:spPr>
+            <a:ln w="28575" cap="rnd">
+              <a:solidFill>
+                <a:schemeClr val="accent2"/>
+              </a:solidFill>
+              <a:round/>
+            </a:ln>
+            <a:effectLst/>
+          </c:spPr>
+          <c:marker>
+            <c:symbol val="none"/>
+          </c:marker>
+          <c:cat>
+            <c:strRef>
+              <c:f>Tabulka4!$A$2:$A$13</c:f>
+              <c:strCache>
+                <c:ptCount val="12"/>
+                <c:pt idx="0">
+                  <c:v>2006 - 2007</c:v>
+                </c:pt>
+                <c:pt idx="1">
+                  <c:v>2007 - 2008</c:v>
+                </c:pt>
+                <c:pt idx="2">
+                  <c:v>2008 - 2009</c:v>
+                </c:pt>
+                <c:pt idx="3">
+                  <c:v>2009 - 2010</c:v>
+                </c:pt>
+                <c:pt idx="4">
+                  <c:v>2010 - 2011</c:v>
+                </c:pt>
+                <c:pt idx="5">
+                  <c:v>2011 - 2012</c:v>
+                </c:pt>
+                <c:pt idx="6">
+                  <c:v>2012 - 2013</c:v>
+                </c:pt>
+                <c:pt idx="7">
+                  <c:v>2013 - 2014</c:v>
+                </c:pt>
+                <c:pt idx="8">
+                  <c:v>2014 - 2015</c:v>
+                </c:pt>
+                <c:pt idx="9">
+                  <c:v>2015 - 2016</c:v>
+                </c:pt>
+                <c:pt idx="10">
+                  <c:v>2016 - 2017</c:v>
+                </c:pt>
+                <c:pt idx="11">
+                  <c:v>2017 - 2018</c:v>
+                </c:pt>
+              </c:strCache>
+            </c:strRef>
+          </c:cat>
+          <c:val>
+            <c:numRef>
+              <c:f>Tabulka4!$C$2:$C$13</c:f>
+              <c:numCache>
+                <c:formatCode>General</c:formatCode>
+                <c:ptCount val="12"/>
+                <c:pt idx="0">
+                  <c:v>9.25</c:v>
+                </c:pt>
+                <c:pt idx="1">
+                  <c:v>8.91</c:v>
+                </c:pt>
+                <c:pt idx="2">
+                  <c:v>-6.58</c:v>
+                </c:pt>
+                <c:pt idx="3">
+                  <c:v>1.52</c:v>
+                </c:pt>
+                <c:pt idx="4">
+                  <c:v>4.8499999999999996</c:v>
+                </c:pt>
+                <c:pt idx="5">
+                  <c:v>7.47</c:v>
+                </c:pt>
+                <c:pt idx="6">
+                  <c:v>6.01</c:v>
+                </c:pt>
+                <c:pt idx="7">
+                  <c:v>-0.63</c:v>
+                </c:pt>
+                <c:pt idx="8">
+                  <c:v>-0.7</c:v>
+                </c:pt>
+                <c:pt idx="9">
+                  <c:v>-1.4</c:v>
+                </c:pt>
+                <c:pt idx="10">
+                  <c:v>7.06</c:v>
+                </c:pt>
+                <c:pt idx="11">
+                  <c:v>2.41</c:v>
+                </c:pt>
+              </c:numCache>
+            </c:numRef>
+          </c:val>
+          <c:smooth val="1"/>
+          <c:extLst>
+            <c:ext xmlns:c16="http://schemas.microsoft.com/office/drawing/2014/chart" uri="{C3380CC4-5D6E-409C-BE32-E72D297353CC}">
+              <c16:uniqueId val="{00000001-62FD-429B-AC68-FBEE5C1A3589}"/>
+            </c:ext>
+          </c:extLst>
+        </c:ser>
+        <c:ser>
+          <c:idx val="2"/>
+          <c:order val="2"/>
+          <c:tx>
+            <c:strRef>
+              <c:f>Tabulka4!$D$1</c:f>
+              <c:strCache>
+                <c:ptCount val="1"/>
+                <c:pt idx="0">
+                  <c:v>payroll_difference</c:v>
+                </c:pt>
+              </c:strCache>
+            </c:strRef>
+          </c:tx>
+          <c:spPr>
+            <a:ln w="28575" cap="rnd">
+              <a:solidFill>
+                <a:schemeClr val="accent3"/>
+              </a:solidFill>
+              <a:round/>
+            </a:ln>
+            <a:effectLst/>
+          </c:spPr>
+          <c:marker>
+            <c:symbol val="none"/>
+          </c:marker>
+          <c:cat>
+            <c:strRef>
+              <c:f>Tabulka4!$A$2:$A$13</c:f>
+              <c:strCache>
+                <c:ptCount val="12"/>
+                <c:pt idx="0">
+                  <c:v>2006 - 2007</c:v>
+                </c:pt>
+                <c:pt idx="1">
+                  <c:v>2007 - 2008</c:v>
+                </c:pt>
+                <c:pt idx="2">
+                  <c:v>2008 - 2009</c:v>
+                </c:pt>
+                <c:pt idx="3">
+                  <c:v>2009 - 2010</c:v>
+                </c:pt>
+                <c:pt idx="4">
+                  <c:v>2010 - 2011</c:v>
+                </c:pt>
+                <c:pt idx="5">
+                  <c:v>2011 - 2012</c:v>
+                </c:pt>
+                <c:pt idx="6">
+                  <c:v>2012 - 2013</c:v>
+                </c:pt>
+                <c:pt idx="7">
+                  <c:v>2013 - 2014</c:v>
+                </c:pt>
+                <c:pt idx="8">
+                  <c:v>2014 - 2015</c:v>
+                </c:pt>
+                <c:pt idx="9">
+                  <c:v>2015 - 2016</c:v>
+                </c:pt>
+                <c:pt idx="10">
+                  <c:v>2016 - 2017</c:v>
+                </c:pt>
+                <c:pt idx="11">
+                  <c:v>2017 - 2018</c:v>
+                </c:pt>
+              </c:strCache>
+            </c:strRef>
+          </c:cat>
+          <c:val>
+            <c:numRef>
+              <c:f>Tabulka4!$D$2:$D$13</c:f>
+              <c:numCache>
+                <c:formatCode>General</c:formatCode>
+                <c:ptCount val="12"/>
+                <c:pt idx="0">
+                  <c:v>7.23</c:v>
+                </c:pt>
+                <c:pt idx="1">
+                  <c:v>7.91</c:v>
+                </c:pt>
+                <c:pt idx="2">
+                  <c:v>3.35</c:v>
+                </c:pt>
+                <c:pt idx="3">
+                  <c:v>2.15</c:v>
+                </c:pt>
+                <c:pt idx="4">
+                  <c:v>2.38</c:v>
+                </c:pt>
+                <c:pt idx="5">
+                  <c:v>2.57</c:v>
+                </c:pt>
+                <c:pt idx="6">
+                  <c:v>-0.13</c:v>
+                </c:pt>
+                <c:pt idx="7">
+                  <c:v>2.87</c:v>
+                </c:pt>
+                <c:pt idx="8">
+                  <c:v>3.18</c:v>
+                </c:pt>
+                <c:pt idx="9">
+                  <c:v>4.43</c:v>
+                </c:pt>
+                <c:pt idx="10">
+                  <c:v>6.84</c:v>
+                </c:pt>
+                <c:pt idx="11">
+                  <c:v>8.1</c:v>
+                </c:pt>
+              </c:numCache>
+            </c:numRef>
+          </c:val>
+          <c:smooth val="1"/>
+          <c:extLst>
+            <c:ext xmlns:c16="http://schemas.microsoft.com/office/drawing/2014/chart" uri="{C3380CC4-5D6E-409C-BE32-E72D297353CC}">
+              <c16:uniqueId val="{00000002-62FD-429B-AC68-FBEE5C1A3589}"/>
+            </c:ext>
+          </c:extLst>
+        </c:ser>
+        <c:dLbls>
+          <c:showLegendKey val="0"/>
+          <c:showVal val="0"/>
+          <c:showCatName val="0"/>
+          <c:showSerName val="0"/>
+          <c:showPercent val="0"/>
+          <c:showBubbleSize val="0"/>
+        </c:dLbls>
+        <c:smooth val="0"/>
+        <c:axId val="1238850416"/>
+        <c:axId val="1238847056"/>
+      </c:lineChart>
+      <c:catAx>
+        <c:axId val="1238850416"/>
+        <c:scaling>
+          <c:orientation val="minMax"/>
+        </c:scaling>
+        <c:delete val="0"/>
+        <c:axPos val="b"/>
+        <c:numFmt formatCode="General" sourceLinked="1"/>
+        <c:majorTickMark val="none"/>
+        <c:minorTickMark val="none"/>
+        <c:tickLblPos val="nextTo"/>
+        <c:spPr>
+          <a:noFill/>
+          <a:ln w="9525" cap="flat" cmpd="sng" algn="ctr">
+            <a:solidFill>
+              <a:schemeClr val="tx1">
+                <a:lumMod val="15000"/>
+                <a:lumOff val="85000"/>
+              </a:schemeClr>
+            </a:solidFill>
+            <a:round/>
+          </a:ln>
+          <a:effectLst/>
+        </c:spPr>
+        <c:txPr>
+          <a:bodyPr rot="-2820000" spcFirstLastPara="1" vertOverflow="ellipsis" wrap="square" anchor="ctr" anchorCtr="1"/>
+          <a:lstStyle/>
+          <a:p>
+            <a:pPr>
+              <a:defRPr sz="800" b="0" i="0" u="none" strike="noStrike" kern="1200" baseline="0">
+                <a:solidFill>
+                  <a:schemeClr val="tx1">
+                    <a:lumMod val="65000"/>
+                    <a:lumOff val="35000"/>
+                  </a:schemeClr>
+                </a:solidFill>
+                <a:latin typeface="+mn-lt"/>
+                <a:ea typeface="+mn-ea"/>
+                <a:cs typeface="+mn-cs"/>
+              </a:defRPr>
+            </a:pPr>
+            <a:endParaRPr lang="cs-CZ"/>
+          </a:p>
+        </c:txPr>
+        <c:crossAx val="1238847056"/>
+        <c:crosses val="autoZero"/>
+        <c:auto val="1"/>
+        <c:lblAlgn val="ctr"/>
+        <c:lblOffset val="100"/>
+        <c:noMultiLvlLbl val="0"/>
+      </c:catAx>
+      <c:valAx>
+        <c:axId val="1238847056"/>
+        <c:scaling>
+          <c:orientation val="minMax"/>
+        </c:scaling>
+        <c:delete val="0"/>
+        <c:axPos val="l"/>
+        <c:majorGridlines>
+          <c:spPr>
+            <a:ln w="9525" cap="flat" cmpd="sng" algn="ctr">
+              <a:solidFill>
+                <a:schemeClr val="tx1">
+                  <a:lumMod val="15000"/>
+                  <a:lumOff val="85000"/>
+                </a:schemeClr>
+              </a:solidFill>
+              <a:round/>
+            </a:ln>
+            <a:effectLst/>
+          </c:spPr>
+        </c:majorGridlines>
+        <c:title>
+          <c:tx>
+            <c:rich>
+              <a:bodyPr rot="-5400000" spcFirstLastPara="1" vertOverflow="ellipsis" vert="horz" wrap="square" anchor="ctr" anchorCtr="1"/>
+              <a:lstStyle/>
+              <a:p>
+                <a:pPr>
+                  <a:defRPr sz="800" b="0" i="0" u="none" strike="noStrike" kern="1200" baseline="0">
+                    <a:solidFill>
+                      <a:schemeClr val="tx1">
+                        <a:lumMod val="65000"/>
+                        <a:lumOff val="35000"/>
+                      </a:schemeClr>
+                    </a:solidFill>
+                    <a:latin typeface="+mn-lt"/>
+                    <a:ea typeface="+mn-ea"/>
+                    <a:cs typeface="+mn-cs"/>
+                  </a:defRPr>
+                </a:pPr>
+                <a:r>
+                  <a:rPr lang="cs-CZ"/>
+                  <a:t>% změna</a:t>
+                </a:r>
+              </a:p>
+            </c:rich>
+          </c:tx>
+          <c:overlay val="0"/>
+          <c:spPr>
+            <a:noFill/>
+            <a:ln>
+              <a:noFill/>
+            </a:ln>
+            <a:effectLst/>
+          </c:spPr>
+          <c:txPr>
+            <a:bodyPr rot="-5400000" spcFirstLastPara="1" vertOverflow="ellipsis" vert="horz" wrap="square" anchor="ctr" anchorCtr="1"/>
+            <a:lstStyle/>
+            <a:p>
+              <a:pPr>
+                <a:defRPr sz="800" b="0" i="0" u="none" strike="noStrike" kern="1200" baseline="0">
+                  <a:solidFill>
+                    <a:schemeClr val="tx1">
+                      <a:lumMod val="65000"/>
+                      <a:lumOff val="35000"/>
+                    </a:schemeClr>
+                  </a:solidFill>
+                  <a:latin typeface="+mn-lt"/>
+                  <a:ea typeface="+mn-ea"/>
+                  <a:cs typeface="+mn-cs"/>
+                </a:defRPr>
+              </a:pPr>
+              <a:endParaRPr lang="cs-CZ"/>
+            </a:p>
+          </c:txPr>
+        </c:title>
+        <c:numFmt formatCode="General" sourceLinked="1"/>
+        <c:majorTickMark val="none"/>
+        <c:minorTickMark val="none"/>
+        <c:tickLblPos val="nextTo"/>
+        <c:spPr>
+          <a:noFill/>
+          <a:ln>
+            <a:noFill/>
+          </a:ln>
+          <a:effectLst/>
+        </c:spPr>
+        <c:txPr>
+          <a:bodyPr rot="-60000000" spcFirstLastPara="1" vertOverflow="ellipsis" vert="horz" wrap="square" anchor="ctr" anchorCtr="1"/>
+          <a:lstStyle/>
+          <a:p>
+            <a:pPr>
+              <a:defRPr sz="800" b="0" i="0" u="none" strike="noStrike" kern="1200" baseline="0">
+                <a:solidFill>
+                  <a:schemeClr val="tx1">
+                    <a:lumMod val="65000"/>
+                    <a:lumOff val="35000"/>
+                  </a:schemeClr>
+                </a:solidFill>
+                <a:latin typeface="+mn-lt"/>
+                <a:ea typeface="+mn-ea"/>
+                <a:cs typeface="+mn-cs"/>
+              </a:defRPr>
+            </a:pPr>
+            <a:endParaRPr lang="cs-CZ"/>
+          </a:p>
+        </c:txPr>
+        <c:crossAx val="1238850416"/>
+        <c:crosses val="autoZero"/>
+        <c:crossBetween val="between"/>
+      </c:valAx>
+      <c:spPr>
+        <a:noFill/>
+        <a:ln>
+          <a:noFill/>
+        </a:ln>
+        <a:effectLst/>
+      </c:spPr>
+    </c:plotArea>
+    <c:legend>
+      <c:legendPos val="b"/>
+      <c:overlay val="0"/>
+      <c:spPr>
+        <a:noFill/>
+        <a:ln>
+          <a:noFill/>
+        </a:ln>
+        <a:effectLst/>
+      </c:spPr>
+      <c:txPr>
+        <a:bodyPr rot="0" spcFirstLastPara="1" vertOverflow="ellipsis" vert="horz" wrap="square" anchor="ctr" anchorCtr="1"/>
+        <a:lstStyle/>
+        <a:p>
+          <a:pPr>
+            <a:defRPr sz="800" b="0" i="0" u="none" strike="noStrike" kern="1200" baseline="0">
+              <a:solidFill>
+                <a:schemeClr val="tx1">
+                  <a:lumMod val="65000"/>
+                  <a:lumOff val="35000"/>
+                </a:schemeClr>
+              </a:solidFill>
+              <a:latin typeface="+mn-lt"/>
+              <a:ea typeface="+mn-ea"/>
+              <a:cs typeface="+mn-cs"/>
+            </a:defRPr>
+          </a:pPr>
+          <a:endParaRPr lang="cs-CZ"/>
+        </a:p>
+      </c:txPr>
+    </c:legend>
+    <c:plotVisOnly val="1"/>
+    <c:dispBlanksAs val="gap"/>
+    <c:extLst>
+      <c:ext xmlns:c16r3="http://schemas.microsoft.com/office/drawing/2017/03/chart" uri="{56B9EC1D-385E-4148-901F-78D8002777C0}">
+        <c16r3:dataDisplayOptions16>
+          <c16r3:dispNaAsBlank val="1"/>
+        </c16r3:dataDisplayOptions16>
+      </c:ext>
+    </c:extLst>
+    <c:showDLblsOverMax val="0"/>
+  </c:chart>
+  <c:spPr>
+    <a:solidFill>
+      <a:schemeClr val="bg1"/>
+    </a:solidFill>
+    <a:ln w="9525" cap="flat" cmpd="sng" algn="ctr">
+      <a:solidFill>
+        <a:schemeClr val="tx1">
+          <a:lumMod val="15000"/>
+          <a:lumOff val="85000"/>
+        </a:schemeClr>
+      </a:solidFill>
+      <a:round/>
+    </a:ln>
+    <a:effectLst/>
+  </c:spPr>
+  <c:txPr>
+    <a:bodyPr/>
+    <a:lstStyle/>
+    <a:p>
+      <a:pPr>
+        <a:defRPr sz="800"/>
+      </a:pPr>
+      <a:endParaRPr lang="cs-CZ"/>
+    </a:p>
+  </c:txPr>
+  <c:externalData r:id="rId3">
+    <c:autoUpdate val="0"/>
+  </c:externalData>
+</c:chartSpace>
+</file>
+
+<file path=word/charts/colors1.xml><?xml version="1.0" encoding="utf-8"?>
+<cs:colorStyle xmlns:cs="http://schemas.microsoft.com/office/drawing/2012/chartStyle" xmlns:a="http://schemas.openxmlformats.org/drawingml/2006/main" meth="cycle" id="10">
+  <a:schemeClr val="accent1"/>
+  <a:schemeClr val="accent2"/>
+  <a:schemeClr val="accent3"/>
+  <a:schemeClr val="accent4"/>
+  <a:schemeClr val="accent5"/>
+  <a:schemeClr val="accent6"/>
+  <cs:variation/>
+  <cs:variation>
+    <a:lumMod val="60000"/>
+  </cs:variation>
+  <cs:variation>
+    <a:lumMod val="80000"/>
+    <a:lumOff val="20000"/>
+  </cs:variation>
+  <cs:variation>
+    <a:lumMod val="80000"/>
+  </cs:variation>
+  <cs:variation>
+    <a:lumMod val="60000"/>
+    <a:lumOff val="40000"/>
+  </cs:variation>
+  <cs:variation>
+    <a:lumMod val="50000"/>
+  </cs:variation>
+  <cs:variation>
+    <a:lumMod val="70000"/>
+    <a:lumOff val="30000"/>
+  </cs:variation>
+  <cs:variation>
+    <a:lumMod val="70000"/>
+  </cs:variation>
+  <cs:variation>
+    <a:lumMod val="50000"/>
+    <a:lumOff val="50000"/>
+  </cs:variation>
+</cs:colorStyle>
+</file>
+
+<file path=word/charts/style1.xml><?xml version="1.0" encoding="utf-8"?>
+<cs:chartStyle xmlns:cs="http://schemas.microsoft.com/office/drawing/2012/chartStyle" xmlns:a="http://schemas.openxmlformats.org/drawingml/2006/main" id="227">
+  <cs:axisTitle>
+    <cs:lnRef idx="0"/>
+    <cs:fillRef idx="0"/>
+    <cs:effectRef idx="0"/>
+    <cs:fontRef idx="minor">
+      <a:schemeClr val="tx1">
+        <a:lumMod val="65000"/>
+        <a:lumOff val="35000"/>
+      </a:schemeClr>
+    </cs:fontRef>
+    <cs:defRPr sz="1000" kern="1200"/>
+  </cs:axisTitle>
+  <cs:categoryAxis>
+    <cs:lnRef idx="0"/>
+    <cs:fillRef idx="0"/>
+    <cs:effectRef idx="0"/>
+    <cs:fontRef idx="minor">
+      <a:schemeClr val="tx1">
+        <a:lumMod val="65000"/>
+        <a:lumOff val="35000"/>
+      </a:schemeClr>
+    </cs:fontRef>
+    <cs:spPr>
+      <a:ln w="9525" cap="flat" cmpd="sng" algn="ctr">
+        <a:solidFill>
+          <a:schemeClr val="tx1">
+            <a:lumMod val="15000"/>
+            <a:lumOff val="85000"/>
+          </a:schemeClr>
+        </a:solidFill>
+        <a:round/>
+      </a:ln>
+    </cs:spPr>
+    <cs:defRPr sz="900" kern="1200"/>
+  </cs:categoryAxis>
+  <cs:chartArea mods="allowNoFillOverride allowNoLineOverride">
+    <cs:lnRef idx="0"/>
+    <cs:fillRef idx="0"/>
+    <cs:effectRef idx="0"/>
+    <cs:fontRef idx="minor">
+      <a:schemeClr val="tx1"/>
+    </cs:fontRef>
+    <cs:spPr>
+      <a:solidFill>
+        <a:schemeClr val="bg1"/>
+      </a:solidFill>
+      <a:ln w="9525" cap="flat" cmpd="sng" algn="ctr">
+        <a:solidFill>
+          <a:schemeClr val="tx1">
+            <a:lumMod val="15000"/>
+            <a:lumOff val="85000"/>
+          </a:schemeClr>
+        </a:solidFill>
+        <a:round/>
+      </a:ln>
+    </cs:spPr>
+    <cs:defRPr sz="1000" kern="1200"/>
+  </cs:chartArea>
+  <cs:dataLabel>
+    <cs:lnRef idx="0"/>
+    <cs:fillRef idx="0"/>
+    <cs:effectRef idx="0"/>
+    <cs:fontRef idx="minor">
+      <a:schemeClr val="tx1">
+        <a:lumMod val="75000"/>
+        <a:lumOff val="25000"/>
+      </a:schemeClr>
+    </cs:fontRef>
+    <cs:defRPr sz="900" kern="1200"/>
+  </cs:dataLabel>
+  <cs:dataLabelCallout>
+    <cs:lnRef idx="0"/>
+    <cs:fillRef idx="0"/>
+    <cs:effectRef idx="0"/>
+    <cs:fontRef idx="minor">
+      <a:schemeClr val="dk1">
+        <a:lumMod val="65000"/>
+        <a:lumOff val="35000"/>
+      </a:schemeClr>
+    </cs:fontRef>
+    <cs:spPr>
+      <a:solidFill>
+        <a:schemeClr val="lt1"/>
+      </a:solidFill>
+      <a:ln>
+        <a:solidFill>
+          <a:schemeClr val="dk1">
+            <a:lumMod val="25000"/>
+            <a:lumOff val="75000"/>
+          </a:schemeClr>
+        </a:solidFill>
+      </a:ln>
+    </cs:spPr>
+    <cs:defRPr sz="900" kern="1200"/>
+    <cs:bodyPr rot="0" spcFirstLastPara="1" vertOverflow="clip" horzOverflow="clip" vert="horz" wrap="square" lIns="36576" tIns="18288" rIns="36576" bIns="18288" anchor="ctr" anchorCtr="1">
+      <a:spAutoFit/>
+    </cs:bodyPr>
+  </cs:dataLabelCallout>
+  <cs:dataPoint>
+    <cs:lnRef idx="0"/>
+    <cs:fillRef idx="1">
+      <cs:styleClr val="auto"/>
+    </cs:fillRef>
+    <cs:effectRef idx="0"/>
+    <cs:fontRef idx="minor">
+      <a:schemeClr val="tx1"/>
+    </cs:fontRef>
+    <cs:spPr>
+      <a:solidFill>
+        <a:schemeClr val="phClr"/>
+      </a:solidFill>
+    </cs:spPr>
+  </cs:dataPoint>
+  <cs:dataPoint3D>
+    <cs:lnRef idx="0"/>
+    <cs:fillRef idx="1">
+      <cs:styleClr val="auto"/>
+    </cs:fillRef>
+    <cs:effectRef idx="0"/>
+    <cs:fontRef idx="minor">
+      <a:schemeClr val="tx1"/>
+    </cs:fontRef>
+    <cs:spPr>
+      <a:solidFill>
+        <a:schemeClr val="phClr"/>
+      </a:solidFill>
+    </cs:spPr>
+  </cs:dataPoint3D>
+  <cs:dataPointLine>
+    <cs:lnRef idx="0">
+      <cs:styleClr val="auto"/>
+    </cs:lnRef>
+    <cs:fillRef idx="1"/>
+    <cs:effectRef idx="0"/>
+    <cs:fontRef idx="minor">
+      <a:schemeClr val="tx1"/>
+    </cs:fontRef>
+    <cs:spPr>
+      <a:ln w="28575" cap="rnd">
+        <a:solidFill>
+          <a:schemeClr val="phClr"/>
+        </a:solidFill>
+        <a:round/>
+      </a:ln>
+    </cs:spPr>
+  </cs:dataPointLine>
+  <cs:dataPointMarker>
+    <cs:lnRef idx="0">
+      <cs:styleClr val="auto"/>
+    </cs:lnRef>
+    <cs:fillRef idx="1">
+      <cs:styleClr val="auto"/>
+    </cs:fillRef>
+    <cs:effectRef idx="0"/>
+    <cs:fontRef idx="minor">
+      <a:schemeClr val="tx1"/>
+    </cs:fontRef>
+    <cs:spPr>
+      <a:solidFill>
+        <a:schemeClr val="phClr"/>
+      </a:solidFill>
+      <a:ln w="9525">
+        <a:solidFill>
+          <a:schemeClr val="phClr"/>
+        </a:solidFill>
+      </a:ln>
+    </cs:spPr>
+  </cs:dataPointMarker>
+  <cs:dataPointMarkerLayout symbol="circle" size="5"/>
+  <cs:dataPointWireframe>
+    <cs:lnRef idx="0">
+      <cs:styleClr val="auto"/>
+    </cs:lnRef>
+    <cs:fillRef idx="1"/>
+    <cs:effectRef idx="0"/>
+    <cs:fontRef idx="minor">
+      <a:schemeClr val="tx1"/>
+    </cs:fontRef>
+    <cs:spPr>
+      <a:ln w="9525" cap="rnd">
+        <a:solidFill>
+          <a:schemeClr val="phClr"/>
+        </a:solidFill>
+        <a:round/>
+      </a:ln>
+    </cs:spPr>
+  </cs:dataPointWireframe>
+  <cs:dataTable>
+    <cs:lnRef idx="0"/>
+    <cs:fillRef idx="0"/>
+    <cs:effectRef idx="0"/>
+    <cs:fontRef idx="minor">
+      <a:schemeClr val="tx1">
+        <a:lumMod val="65000"/>
+        <a:lumOff val="35000"/>
+      </a:schemeClr>
+    </cs:fontRef>
+    <cs:spPr>
+      <a:noFill/>
+      <a:ln w="9525" cap="flat" cmpd="sng" algn="ctr">
+        <a:solidFill>
+          <a:schemeClr val="tx1">
+            <a:lumMod val="15000"/>
+            <a:lumOff val="85000"/>
+          </a:schemeClr>
+        </a:solidFill>
+        <a:round/>
+      </a:ln>
+    </cs:spPr>
+    <cs:defRPr sz="900" kern="1200"/>
+  </cs:dataTable>
+  <cs:downBar>
+    <cs:lnRef idx="0"/>
+    <cs:fillRef idx="0"/>
+    <cs:effectRef idx="0"/>
+    <cs:fontRef idx="minor">
+      <a:schemeClr val="dk1"/>
+    </cs:fontRef>
+    <cs:spPr>
+      <a:solidFill>
+        <a:schemeClr val="dk1">
+          <a:lumMod val="65000"/>
+          <a:lumOff val="35000"/>
+        </a:schemeClr>
+      </a:solidFill>
+      <a:ln w="9525">
+        <a:solidFill>
+          <a:schemeClr val="tx1">
+            <a:lumMod val="65000"/>
+            <a:lumOff val="35000"/>
+          </a:schemeClr>
+        </a:solidFill>
+      </a:ln>
+    </cs:spPr>
+  </cs:downBar>
+  <cs:dropLine>
+    <cs:lnRef idx="0"/>
+    <cs:fillRef idx="0"/>
+    <cs:effectRef idx="0"/>
+    <cs:fontRef idx="minor">
+      <a:schemeClr val="tx1"/>
+    </cs:fontRef>
+    <cs:spPr>
+      <a:ln w="9525" cap="flat" cmpd="sng" algn="ctr">
+        <a:solidFill>
+          <a:schemeClr val="tx1">
+            <a:lumMod val="35000"/>
+            <a:lumOff val="65000"/>
+          </a:schemeClr>
+        </a:solidFill>
+        <a:round/>
+      </a:ln>
+    </cs:spPr>
+  </cs:dropLine>
+  <cs:errorBar>
+    <cs:lnRef idx="0"/>
+    <cs:fillRef idx="0"/>
+    <cs:effectRef idx="0"/>
+    <cs:fontRef idx="minor">
+      <a:schemeClr val="tx1"/>
+    </cs:fontRef>
+    <cs:spPr>
+      <a:ln w="9525" cap="flat" cmpd="sng" algn="ctr">
+        <a:solidFill>
+          <a:schemeClr val="tx1">
+            <a:lumMod val="65000"/>
+            <a:lumOff val="35000"/>
+          </a:schemeClr>
+        </a:solidFill>
+        <a:round/>
+      </a:ln>
+    </cs:spPr>
+  </cs:errorBar>
+  <cs:floor>
+    <cs:lnRef idx="0"/>
+    <cs:fillRef idx="0"/>
+    <cs:effectRef idx="0"/>
+    <cs:fontRef idx="minor">
+      <a:schemeClr val="tx1"/>
+    </cs:fontRef>
+    <cs:spPr>
+      <a:noFill/>
+      <a:ln>
+        <a:noFill/>
+      </a:ln>
+    </cs:spPr>
+  </cs:floor>
+  <cs:gridlineMajor>
+    <cs:lnRef idx="0"/>
+    <cs:fillRef idx="0"/>
+    <cs:effectRef idx="0"/>
+    <cs:fontRef idx="minor">
+      <a:schemeClr val="tx1"/>
+    </cs:fontRef>
+    <cs:spPr>
+      <a:ln w="9525" cap="flat" cmpd="sng" algn="ctr">
+        <a:solidFill>
+          <a:schemeClr val="tx1">
+            <a:lumMod val="15000"/>
+            <a:lumOff val="85000"/>
+          </a:schemeClr>
+        </a:solidFill>
+        <a:round/>
+      </a:ln>
+    </cs:spPr>
+  </cs:gridlineMajor>
+  <cs:gridlineMinor>
+    <cs:lnRef idx="0"/>
+    <cs:fillRef idx="0"/>
+    <cs:effectRef idx="0"/>
+    <cs:fontRef idx="minor">
+      <a:schemeClr val="tx1"/>
+    </cs:fontRef>
+    <cs:spPr>
+      <a:ln w="9525" cap="flat" cmpd="sng" algn="ctr">
+        <a:solidFill>
+          <a:schemeClr val="tx1">
+            <a:lumMod val="5000"/>
+            <a:lumOff val="95000"/>
+          </a:schemeClr>
+        </a:solidFill>
+        <a:round/>
+      </a:ln>
+    </cs:spPr>
+  </cs:gridlineMinor>
+  <cs:hiLoLine>
+    <cs:lnRef idx="0"/>
+    <cs:fillRef idx="0"/>
+    <cs:effectRef idx="0"/>
+    <cs:fontRef idx="minor">
+      <a:schemeClr val="tx1"/>
+    </cs:fontRef>
+    <cs:spPr>
+      <a:ln w="9525" cap="flat" cmpd="sng" algn="ctr">
+        <a:solidFill>
+          <a:schemeClr val="tx1">
+            <a:lumMod val="75000"/>
+            <a:lumOff val="25000"/>
+          </a:schemeClr>
+        </a:solidFill>
+        <a:round/>
+      </a:ln>
+    </cs:spPr>
+  </cs:hiLoLine>
+  <cs:leaderLine>
+    <cs:lnRef idx="0"/>
+    <cs:fillRef idx="0"/>
+    <cs:effectRef idx="0"/>
+    <cs:fontRef idx="minor">
+      <a:schemeClr val="tx1"/>
+    </cs:fontRef>
+    <cs:spPr>
+      <a:ln w="9525" cap="flat" cmpd="sng" algn="ctr">
+        <a:solidFill>
+          <a:schemeClr val="tx1">
+            <a:lumMod val="35000"/>
+            <a:lumOff val="65000"/>
+          </a:schemeClr>
+        </a:solidFill>
+        <a:round/>
+      </a:ln>
+    </cs:spPr>
+  </cs:leaderLine>
+  <cs:legend>
+    <cs:lnRef idx="0"/>
+    <cs:fillRef idx="0"/>
+    <cs:effectRef idx="0"/>
+    <cs:fontRef idx="minor">
+      <a:schemeClr val="tx1">
+        <a:lumMod val="65000"/>
+        <a:lumOff val="35000"/>
+      </a:schemeClr>
+    </cs:fontRef>
+    <cs:defRPr sz="900" kern="1200"/>
+  </cs:legend>
+  <cs:plotArea mods="allowNoFillOverride allowNoLineOverride">
+    <cs:lnRef idx="0"/>
+    <cs:fillRef idx="0"/>
+    <cs:effectRef idx="0"/>
+    <cs:fontRef idx="minor">
+      <a:schemeClr val="tx1"/>
+    </cs:fontRef>
+  </cs:plotArea>
+  <cs:plotArea3D mods="allowNoFillOverride allowNoLineOverride">
+    <cs:lnRef idx="0"/>
+    <cs:fillRef idx="0"/>
+    <cs:effectRef idx="0"/>
+    <cs:fontRef idx="minor">
+      <a:schemeClr val="tx1"/>
+    </cs:fontRef>
+  </cs:plotArea3D>
+  <cs:seriesAxis>
+    <cs:lnRef idx="0"/>
+    <cs:fillRef idx="0"/>
+    <cs:effectRef idx="0"/>
+    <cs:fontRef idx="minor">
+      <a:schemeClr val="tx1">
+        <a:lumMod val="65000"/>
+        <a:lumOff val="35000"/>
+      </a:schemeClr>
+    </cs:fontRef>
+    <cs:defRPr sz="900" kern="1200"/>
+  </cs:seriesAxis>
+  <cs:seriesLine>
+    <cs:lnRef idx="0"/>
+    <cs:fillRef idx="0"/>
+    <cs:effectRef idx="0"/>
+    <cs:fontRef idx="minor">
+      <a:schemeClr val="tx1"/>
+    </cs:fontRef>
+    <cs:spPr>
+      <a:ln w="9525" cap="flat" cmpd="sng" algn="ctr">
+        <a:solidFill>
+          <a:schemeClr val="tx1">
+            <a:lumMod val="35000"/>
+            <a:lumOff val="65000"/>
+          </a:schemeClr>
+        </a:solidFill>
+        <a:round/>
+      </a:ln>
+    </cs:spPr>
+  </cs:seriesLine>
+  <cs:title>
+    <cs:lnRef idx="0"/>
+    <cs:fillRef idx="0"/>
+    <cs:effectRef idx="0"/>
+    <cs:fontRef idx="minor">
+      <a:schemeClr val="tx1">
+        <a:lumMod val="65000"/>
+        <a:lumOff val="35000"/>
+      </a:schemeClr>
+    </cs:fontRef>
+    <cs:defRPr sz="1400" b="0" kern="1200" spc="0" baseline="0"/>
+  </cs:title>
+  <cs:trendline>
+    <cs:lnRef idx="0">
+      <cs:styleClr val="auto"/>
+    </cs:lnRef>
+    <cs:fillRef idx="0"/>
+    <cs:effectRef idx="0"/>
+    <cs:fontRef idx="minor">
+      <a:schemeClr val="tx1"/>
+    </cs:fontRef>
+    <cs:spPr>
+      <a:ln w="19050" cap="rnd">
+        <a:solidFill>
+          <a:schemeClr val="phClr"/>
+        </a:solidFill>
+        <a:prstDash val="sysDot"/>
+      </a:ln>
+    </cs:spPr>
+  </cs:trendline>
+  <cs:trendlineLabel>
+    <cs:lnRef idx="0"/>
+    <cs:fillRef idx="0"/>
+    <cs:effectRef idx="0"/>
+    <cs:fontRef idx="minor">
+      <a:schemeClr val="tx1">
+        <a:lumMod val="65000"/>
+        <a:lumOff val="35000"/>
+      </a:schemeClr>
+    </cs:fontRef>
+    <cs:defRPr sz="900" kern="1200"/>
+  </cs:trendlineLabel>
+  <cs:upBar>
+    <cs:lnRef idx="0"/>
+    <cs:fillRef idx="0"/>
+    <cs:effectRef idx="0"/>
+    <cs:fontRef idx="minor">
+      <a:schemeClr val="dk1"/>
+    </cs:fontRef>
+    <cs:spPr>
+      <a:solidFill>
+        <a:schemeClr val="lt1"/>
+      </a:solidFill>
+      <a:ln w="9525">
+        <a:solidFill>
+          <a:schemeClr val="tx1">
+            <a:lumMod val="15000"/>
+            <a:lumOff val="85000"/>
+          </a:schemeClr>
+        </a:solidFill>
+      </a:ln>
+    </cs:spPr>
+  </cs:upBar>
+  <cs:valueAxis>
+    <cs:lnRef idx="0"/>
+    <cs:fillRef idx="0"/>
+    <cs:effectRef idx="0"/>
+    <cs:fontRef idx="minor">
+      <a:schemeClr val="tx1">
+        <a:lumMod val="65000"/>
+        <a:lumOff val="35000"/>
+      </a:schemeClr>
+    </cs:fontRef>
+    <cs:defRPr sz="900" kern="1200"/>
+  </cs:valueAxis>
+  <cs:wall>
+    <cs:lnRef idx="0"/>
+    <cs:fillRef idx="0"/>
+    <cs:effectRef idx="0"/>
+    <cs:fontRef idx="minor">
+      <a:schemeClr val="tx1"/>
+    </cs:fontRef>
+    <cs:spPr>
+      <a:noFill/>
+      <a:ln>
+        <a:noFill/>
+      </a:ln>
+    </cs:spPr>
+  </cs:wall>
+</cs:chartStyle>
+</file>
+
 <file path=word/theme/theme1.xml><?xml version="1.0" encoding="utf-8"?>
 <a:theme xmlns:a="http://schemas.openxmlformats.org/drawingml/2006/main" name="Motiv Office">
   <a:themeElements>

</xml_diff>